<commit_message>
fixed for loop decleration error
</commit_message>
<xml_diff>
--- a/project-three/writeup-template.docx
+++ b/project-three/writeup-template.docx
@@ -199,7 +199,13 @@
       </w:r>
       <w:r>
         <w:br/>
-        <w:t>&lt;START PSEUDOCODE&gt;</w:t>
+        <w:t xml:space="preserve">&lt;START </w:t>
+      </w:r>
+      <w:r>
+        <w:t xml:space="preserve">PART 1 </w:t>
+      </w:r>
+      <w:r>
+        <w:t>PSEUDOCODE&gt;</w:t>
       </w:r>
       <w:r>
         <w:br/>
@@ -310,18 +316,6 @@
         <w:spacing w:line="240" w:lineRule="auto"/>
         <w:ind w:firstLine="0"/>
         <w:rPr>
-          <w:rFonts w:ascii="Arial" w:eastAsia="Times New Roman" w:hAnsi="Arial" w:cs="Arial"/>
-          <w:color w:val="000000"/>
-          <w:sz w:val="22"/>
-          <w:szCs w:val="22"/>
-        </w:rPr>
-      </w:pPr>
-    </w:p>
-    <w:p>
-      <w:pPr>
-        <w:spacing w:line="240" w:lineRule="auto"/>
-        <w:ind w:firstLine="0"/>
-        <w:rPr>
           <w:rFonts w:ascii="Times New Roman" w:eastAsia="Times New Roman" w:hAnsi="Times New Roman" w:cs="Times New Roman"/>
         </w:rPr>
       </w:pPr>
@@ -1290,7 +1284,61 @@
           <w:sz w:val="22"/>
           <w:szCs w:val="22"/>
         </w:rPr>
-        <w:tab/>
+        <w:t>}</w:t>
+      </w:r>
+    </w:p>
+    <w:p>
+      <w:pPr>
+        <w:spacing w:line="240" w:lineRule="auto"/>
+        <w:ind w:firstLine="0"/>
+        <w:rPr>
+          <w:rFonts w:ascii="Arial" w:eastAsia="Times New Roman" w:hAnsi="Arial" w:cs="Arial"/>
+          <w:color w:val="000000"/>
+          <w:sz w:val="22"/>
+          <w:szCs w:val="22"/>
+        </w:rPr>
+      </w:pPr>
+    </w:p>
+    <w:p>
+      <w:pPr>
+        <w:spacing w:line="240" w:lineRule="auto"/>
+        <w:ind w:firstLine="0"/>
+        <w:rPr>
+          <w:rFonts w:ascii="Arial" w:eastAsia="Times New Roman" w:hAnsi="Arial" w:cs="Arial"/>
+          <w:color w:val="000000"/>
+          <w:sz w:val="22"/>
+          <w:szCs w:val="22"/>
+        </w:rPr>
+      </w:pPr>
+      <w:r>
+        <w:rPr>
+          <w:rFonts w:ascii="Arial" w:eastAsia="Times New Roman" w:hAnsi="Arial" w:cs="Arial"/>
+          <w:color w:val="000000"/>
+          <w:sz w:val="22"/>
+          <w:szCs w:val="22"/>
+        </w:rPr>
+        <w:t>// return 2</w:t>
+      </w:r>
+    </w:p>
+    <w:p>
+      <w:pPr>
+        <w:spacing w:line="240" w:lineRule="auto"/>
+        <w:ind w:firstLine="0"/>
+        <w:rPr>
+          <w:rFonts w:ascii="Arial" w:eastAsia="Times New Roman" w:hAnsi="Arial" w:cs="Arial"/>
+          <w:color w:val="000000"/>
+          <w:sz w:val="22"/>
+          <w:szCs w:val="22"/>
+        </w:rPr>
+      </w:pPr>
+      <w:r>
+        <w:rPr>
+          <w:rFonts w:ascii="Arial" w:eastAsia="Times New Roman" w:hAnsi="Arial" w:cs="Arial"/>
+          <w:color w:val="000000"/>
+          <w:sz w:val="22"/>
+          <w:szCs w:val="22"/>
+        </w:rPr>
+        <w:t xml:space="preserve">return </w:t>
       </w:r>
       <w:proofErr w:type="spellStart"/>
       <w:r>
@@ -1300,9 +1348,693 @@
           <w:sz w:val="22"/>
           <w:szCs w:val="22"/>
         </w:rPr>
-        <w:t>currentlyAllocatedThreads</w:t>
+        <w:t>sub</w:t>
+      </w:r>
+      <w:r>
+        <w:rPr>
+          <w:rFonts w:ascii="Arial" w:eastAsia="Times New Roman" w:hAnsi="Arial" w:cs="Arial"/>
+          <w:color w:val="000000"/>
+          <w:sz w:val="22"/>
+          <w:szCs w:val="22"/>
+        </w:rPr>
+        <w:t>s</w:t>
+      </w:r>
+      <w:r>
+        <w:rPr>
+          <w:rFonts w:ascii="Arial" w:eastAsia="Times New Roman" w:hAnsi="Arial" w:cs="Arial"/>
+          <w:color w:val="000000"/>
+          <w:sz w:val="22"/>
+          <w:szCs w:val="22"/>
+        </w:rPr>
+        <w:t>tringCount</w:t>
       </w:r>
       <w:proofErr w:type="spellEnd"/>
+    </w:p>
+    <w:p>
+      <w:pPr>
+        <w:spacing w:line="240" w:lineRule="auto"/>
+        <w:ind w:firstLine="0"/>
+        <w:rPr>
+          <w:rFonts w:ascii="Arial" w:eastAsia="Times New Roman" w:hAnsi="Arial" w:cs="Arial"/>
+          <w:color w:val="000000"/>
+          <w:sz w:val="22"/>
+          <w:szCs w:val="22"/>
+        </w:rPr>
+      </w:pPr>
+    </w:p>
+    <w:p>
+      <w:pPr>
+        <w:spacing w:line="240" w:lineRule="auto"/>
+        <w:ind w:firstLine="0"/>
+        <w:rPr>
+          <w:rFonts w:ascii="Arial" w:eastAsia="Times New Roman" w:hAnsi="Arial" w:cs="Arial"/>
+          <w:color w:val="000000"/>
+          <w:sz w:val="22"/>
+          <w:szCs w:val="22"/>
+        </w:rPr>
+      </w:pPr>
+      <w:r>
+        <w:rPr>
+          <w:rFonts w:ascii="Arial" w:eastAsia="Times New Roman" w:hAnsi="Arial" w:cs="Arial"/>
+          <w:color w:val="000000"/>
+          <w:sz w:val="22"/>
+          <w:szCs w:val="22"/>
+        </w:rPr>
+        <w:t>// thread 0, “</w:t>
+      </w:r>
+      <w:proofErr w:type="spellStart"/>
+      <w:r>
+        <w:rPr>
+          <w:rFonts w:ascii="Arial" w:eastAsia="Times New Roman" w:hAnsi="Arial" w:cs="Arial"/>
+          <w:color w:val="000000"/>
+          <w:sz w:val="22"/>
+          <w:szCs w:val="22"/>
+        </w:rPr>
+        <w:t>abcdab</w:t>
+      </w:r>
+      <w:proofErr w:type="spellEnd"/>
+      <w:r>
+        <w:rPr>
+          <w:rFonts w:ascii="Arial" w:eastAsia="Times New Roman" w:hAnsi="Arial" w:cs="Arial"/>
+          <w:color w:val="000000"/>
+          <w:sz w:val="22"/>
+          <w:szCs w:val="22"/>
+        </w:rPr>
+        <w:t>”, “ab”, 2, &amp;(0 -&gt; 1)</w:t>
+      </w:r>
+    </w:p>
+    <w:p>
+      <w:pPr>
+        <w:spacing w:line="240" w:lineRule="auto"/>
+        <w:ind w:firstLine="0"/>
+        <w:rPr>
+          <w:rFonts w:ascii="Arial" w:eastAsia="Times New Roman" w:hAnsi="Arial" w:cs="Arial"/>
+          <w:color w:val="000000"/>
+          <w:sz w:val="22"/>
+          <w:szCs w:val="22"/>
+        </w:rPr>
+      </w:pPr>
+      <w:r>
+        <w:rPr>
+          <w:rFonts w:ascii="Arial" w:eastAsia="Times New Roman" w:hAnsi="Arial" w:cs="Arial"/>
+          <w:color w:val="000000"/>
+          <w:sz w:val="22"/>
+          <w:szCs w:val="22"/>
+        </w:rPr>
+        <w:t>// thread 1, “</w:t>
+      </w:r>
+      <w:proofErr w:type="spellStart"/>
+      <w:r>
+        <w:rPr>
+          <w:rFonts w:ascii="Arial" w:eastAsia="Times New Roman" w:hAnsi="Arial" w:cs="Arial"/>
+          <w:color w:val="000000"/>
+          <w:sz w:val="22"/>
+          <w:szCs w:val="22"/>
+        </w:rPr>
+        <w:t>abcdab</w:t>
+      </w:r>
+      <w:proofErr w:type="spellEnd"/>
+      <w:r>
+        <w:rPr>
+          <w:rFonts w:ascii="Arial" w:eastAsia="Times New Roman" w:hAnsi="Arial" w:cs="Arial"/>
+          <w:color w:val="000000"/>
+          <w:sz w:val="22"/>
+          <w:szCs w:val="22"/>
+        </w:rPr>
+        <w:t>”, “ab”, 2, &amp;(1)</w:t>
+      </w:r>
+    </w:p>
+    <w:p>
+      <w:pPr>
+        <w:spacing w:line="240" w:lineRule="auto"/>
+        <w:ind w:firstLine="0"/>
+        <w:rPr>
+          <w:rFonts w:ascii="Arial" w:eastAsia="Times New Roman" w:hAnsi="Arial" w:cs="Arial"/>
+          <w:color w:val="000000"/>
+          <w:sz w:val="22"/>
+          <w:szCs w:val="22"/>
+        </w:rPr>
+      </w:pPr>
+      <w:r>
+        <w:rPr>
+          <w:rFonts w:ascii="Arial" w:eastAsia="Times New Roman" w:hAnsi="Arial" w:cs="Arial"/>
+          <w:color w:val="000000"/>
+          <w:sz w:val="22"/>
+          <w:szCs w:val="22"/>
+        </w:rPr>
+        <w:t>// thread 2, “</w:t>
+      </w:r>
+      <w:proofErr w:type="spellStart"/>
+      <w:r>
+        <w:rPr>
+          <w:rFonts w:ascii="Arial" w:eastAsia="Times New Roman" w:hAnsi="Arial" w:cs="Arial"/>
+          <w:color w:val="000000"/>
+          <w:sz w:val="22"/>
+          <w:szCs w:val="22"/>
+        </w:rPr>
+        <w:t>abcdab</w:t>
+      </w:r>
+      <w:proofErr w:type="spellEnd"/>
+      <w:r>
+        <w:rPr>
+          <w:rFonts w:ascii="Arial" w:eastAsia="Times New Roman" w:hAnsi="Arial" w:cs="Arial"/>
+          <w:color w:val="000000"/>
+          <w:sz w:val="22"/>
+          <w:szCs w:val="22"/>
+        </w:rPr>
+        <w:t>”, “ab”, 2, &amp;(1)</w:t>
+      </w:r>
+    </w:p>
+    <w:p>
+      <w:pPr>
+        <w:spacing w:line="240" w:lineRule="auto"/>
+        <w:ind w:firstLine="0"/>
+        <w:rPr>
+          <w:rFonts w:ascii="Arial" w:eastAsia="Times New Roman" w:hAnsi="Arial" w:cs="Arial"/>
+          <w:color w:val="000000"/>
+          <w:sz w:val="22"/>
+          <w:szCs w:val="22"/>
+        </w:rPr>
+      </w:pPr>
+      <w:r>
+        <w:rPr>
+          <w:rFonts w:ascii="Arial" w:eastAsia="Times New Roman" w:hAnsi="Arial" w:cs="Arial"/>
+          <w:color w:val="000000"/>
+          <w:sz w:val="22"/>
+          <w:szCs w:val="22"/>
+        </w:rPr>
+        <w:t>// thread 3, “</w:t>
+      </w:r>
+      <w:proofErr w:type="spellStart"/>
+      <w:r>
+        <w:rPr>
+          <w:rFonts w:ascii="Arial" w:eastAsia="Times New Roman" w:hAnsi="Arial" w:cs="Arial"/>
+          <w:color w:val="000000"/>
+          <w:sz w:val="22"/>
+          <w:szCs w:val="22"/>
+        </w:rPr>
+        <w:t>abcdab</w:t>
+      </w:r>
+      <w:proofErr w:type="spellEnd"/>
+      <w:r>
+        <w:rPr>
+          <w:rFonts w:ascii="Arial" w:eastAsia="Times New Roman" w:hAnsi="Arial" w:cs="Arial"/>
+          <w:color w:val="000000"/>
+          <w:sz w:val="22"/>
+          <w:szCs w:val="22"/>
+        </w:rPr>
+        <w:t>”, “ab”, 2, &amp;(1)</w:t>
+      </w:r>
+    </w:p>
+    <w:p>
+      <w:pPr>
+        <w:spacing w:line="240" w:lineRule="auto"/>
+        <w:ind w:firstLine="0"/>
+        <w:rPr>
+          <w:rFonts w:ascii="Times New Roman" w:eastAsia="Times New Roman" w:hAnsi="Times New Roman" w:cs="Times New Roman"/>
+        </w:rPr>
+      </w:pPr>
+      <w:r>
+        <w:rPr>
+          <w:rFonts w:ascii="Arial" w:eastAsia="Times New Roman" w:hAnsi="Arial" w:cs="Arial"/>
+          <w:color w:val="000000"/>
+          <w:sz w:val="22"/>
+          <w:szCs w:val="22"/>
+        </w:rPr>
+        <w:t>// thread 4, “</w:t>
+      </w:r>
+      <w:proofErr w:type="spellStart"/>
+      <w:r>
+        <w:rPr>
+          <w:rFonts w:ascii="Arial" w:eastAsia="Times New Roman" w:hAnsi="Arial" w:cs="Arial"/>
+          <w:color w:val="000000"/>
+          <w:sz w:val="22"/>
+          <w:szCs w:val="22"/>
+        </w:rPr>
+        <w:t>abcdab</w:t>
+      </w:r>
+      <w:proofErr w:type="spellEnd"/>
+      <w:r>
+        <w:rPr>
+          <w:rFonts w:ascii="Arial" w:eastAsia="Times New Roman" w:hAnsi="Arial" w:cs="Arial"/>
+          <w:color w:val="000000"/>
+          <w:sz w:val="22"/>
+          <w:szCs w:val="22"/>
+        </w:rPr>
+        <w:t>”, “ab”, 2, &amp;(1 -&gt; 2)</w:t>
+      </w:r>
+    </w:p>
+    <w:p>
+      <w:pPr>
+        <w:spacing w:line="240" w:lineRule="auto"/>
+        <w:ind w:firstLine="0"/>
+        <w:rPr>
+          <w:rFonts w:ascii="Arial" w:eastAsia="Times New Roman" w:hAnsi="Arial" w:cs="Arial"/>
+          <w:color w:val="000000"/>
+          <w:sz w:val="22"/>
+          <w:szCs w:val="22"/>
+        </w:rPr>
+      </w:pPr>
+      <w:r>
+        <w:rPr>
+          <w:rFonts w:ascii="Times New Roman" w:eastAsia="Times New Roman" w:hAnsi="Times New Roman" w:cs="Times New Roman"/>
+        </w:rPr>
+        <w:t>thread</w:t>
+      </w:r>
+      <w:r>
+        <w:rPr>
+          <w:rFonts w:ascii="Arial" w:eastAsia="Times New Roman" w:hAnsi="Arial" w:cs="Arial"/>
+          <w:color w:val="000000"/>
+          <w:sz w:val="22"/>
+          <w:szCs w:val="22"/>
+        </w:rPr>
+        <w:t xml:space="preserve"> (int </w:t>
+      </w:r>
+      <w:proofErr w:type="spellStart"/>
+      <w:r>
+        <w:rPr>
+          <w:rFonts w:ascii="Arial" w:eastAsia="Times New Roman" w:hAnsi="Arial" w:cs="Arial"/>
+          <w:color w:val="000000"/>
+          <w:sz w:val="22"/>
+          <w:szCs w:val="22"/>
+        </w:rPr>
+        <w:t>charIndex</w:t>
+      </w:r>
+      <w:proofErr w:type="spellEnd"/>
+      <w:r>
+        <w:rPr>
+          <w:rFonts w:ascii="Arial" w:eastAsia="Times New Roman" w:hAnsi="Arial" w:cs="Arial"/>
+          <w:color w:val="000000"/>
+          <w:sz w:val="22"/>
+          <w:szCs w:val="22"/>
+        </w:rPr>
+        <w:t>, string s1,</w:t>
+      </w:r>
+      <w:r>
+        <w:rPr>
+          <w:rFonts w:ascii="Arial" w:eastAsia="Times New Roman" w:hAnsi="Arial" w:cs="Arial"/>
+          <w:color w:val="000000"/>
+          <w:sz w:val="22"/>
+          <w:szCs w:val="22"/>
+        </w:rPr>
+        <w:t xml:space="preserve"> string s2,</w:t>
+      </w:r>
+      <w:r>
+        <w:rPr>
+          <w:rFonts w:ascii="Arial" w:eastAsia="Times New Roman" w:hAnsi="Arial" w:cs="Arial"/>
+          <w:color w:val="000000"/>
+          <w:sz w:val="22"/>
+          <w:szCs w:val="22"/>
+        </w:rPr>
+        <w:t xml:space="preserve"> </w:t>
+      </w:r>
+      <w:r>
+        <w:rPr>
+          <w:rFonts w:ascii="Arial" w:eastAsia="Times New Roman" w:hAnsi="Arial" w:cs="Arial"/>
+          <w:color w:val="000000"/>
+          <w:sz w:val="22"/>
+          <w:szCs w:val="22"/>
+        </w:rPr>
+        <w:t xml:space="preserve">int n1, </w:t>
+      </w:r>
+      <w:r>
+        <w:rPr>
+          <w:rFonts w:ascii="Arial" w:eastAsia="Times New Roman" w:hAnsi="Arial" w:cs="Arial"/>
+          <w:color w:val="000000"/>
+          <w:sz w:val="22"/>
+          <w:szCs w:val="22"/>
+        </w:rPr>
+        <w:t>int n2</w:t>
+      </w:r>
+      <w:r>
+        <w:rPr>
+          <w:rFonts w:ascii="Arial" w:eastAsia="Times New Roman" w:hAnsi="Arial" w:cs="Arial"/>
+          <w:color w:val="000000"/>
+          <w:sz w:val="22"/>
+          <w:szCs w:val="22"/>
+        </w:rPr>
+        <w:t xml:space="preserve">, int* </w:t>
+      </w:r>
+      <w:proofErr w:type="spellStart"/>
+      <w:r>
+        <w:rPr>
+          <w:rFonts w:ascii="Arial" w:eastAsia="Times New Roman" w:hAnsi="Arial" w:cs="Arial"/>
+          <w:color w:val="000000"/>
+          <w:sz w:val="22"/>
+          <w:szCs w:val="22"/>
+        </w:rPr>
+        <w:t>sub</w:t>
+      </w:r>
+      <w:r>
+        <w:rPr>
+          <w:rFonts w:ascii="Arial" w:eastAsia="Times New Roman" w:hAnsi="Arial" w:cs="Arial"/>
+          <w:color w:val="000000"/>
+          <w:sz w:val="22"/>
+          <w:szCs w:val="22"/>
+        </w:rPr>
+        <w:t>s</w:t>
+      </w:r>
+      <w:r>
+        <w:rPr>
+          <w:rFonts w:ascii="Arial" w:eastAsia="Times New Roman" w:hAnsi="Arial" w:cs="Arial"/>
+          <w:color w:val="000000"/>
+          <w:sz w:val="22"/>
+          <w:szCs w:val="22"/>
+        </w:rPr>
+        <w:t>tringCountAddr</w:t>
+      </w:r>
+      <w:proofErr w:type="spellEnd"/>
+      <w:r>
+        <w:rPr>
+          <w:rFonts w:ascii="Arial" w:eastAsia="Times New Roman" w:hAnsi="Arial" w:cs="Arial"/>
+          <w:color w:val="000000"/>
+          <w:sz w:val="22"/>
+          <w:szCs w:val="22"/>
+        </w:rPr>
+        <w:t>) (</w:t>
+      </w:r>
+    </w:p>
+    <w:p>
+      <w:pPr>
+        <w:spacing w:line="240" w:lineRule="auto"/>
+        <w:ind w:firstLine="0"/>
+        <w:rPr>
+          <w:rFonts w:ascii="Arial" w:eastAsia="Times New Roman" w:hAnsi="Arial" w:cs="Arial"/>
+          <w:color w:val="000000"/>
+          <w:sz w:val="22"/>
+          <w:szCs w:val="22"/>
+        </w:rPr>
+      </w:pPr>
+      <w:r>
+        <w:rPr>
+          <w:rFonts w:ascii="Arial" w:eastAsia="Times New Roman" w:hAnsi="Arial" w:cs="Arial"/>
+          <w:color w:val="000000"/>
+          <w:sz w:val="22"/>
+          <w:szCs w:val="22"/>
+        </w:rPr>
+        <w:tab/>
+        <w:t>do {</w:t>
+      </w:r>
+    </w:p>
+    <w:p>
+      <w:pPr>
+        <w:spacing w:line="240" w:lineRule="auto"/>
+        <w:ind w:firstLine="0"/>
+        <w:rPr>
+          <w:rFonts w:ascii="Arial" w:eastAsia="Times New Roman" w:hAnsi="Arial" w:cs="Arial"/>
+          <w:color w:val="000000"/>
+          <w:sz w:val="22"/>
+          <w:szCs w:val="22"/>
+        </w:rPr>
+      </w:pPr>
+      <w:r>
+        <w:rPr>
+          <w:rFonts w:ascii="Arial" w:eastAsia="Times New Roman" w:hAnsi="Arial" w:cs="Arial"/>
+          <w:color w:val="000000"/>
+          <w:sz w:val="22"/>
+          <w:szCs w:val="22"/>
+        </w:rPr>
+        <w:tab/>
+      </w:r>
+      <w:r>
+        <w:rPr>
+          <w:rFonts w:ascii="Arial" w:eastAsia="Times New Roman" w:hAnsi="Arial" w:cs="Arial"/>
+          <w:color w:val="000000"/>
+          <w:sz w:val="22"/>
+          <w:szCs w:val="22"/>
+        </w:rPr>
+        <w:tab/>
+      </w:r>
+      <w:r>
+        <w:rPr>
+          <w:rFonts w:ascii="Arial" w:eastAsia="Times New Roman" w:hAnsi="Arial" w:cs="Arial"/>
+          <w:color w:val="000000"/>
+          <w:sz w:val="22"/>
+          <w:szCs w:val="22"/>
+        </w:rPr>
+        <w:t xml:space="preserve">// </w:t>
+      </w:r>
+      <w:proofErr w:type="spellStart"/>
+      <w:r>
+        <w:rPr>
+          <w:rFonts w:ascii="Arial" w:eastAsia="Times New Roman" w:hAnsi="Arial" w:cs="Arial"/>
+          <w:color w:val="000000"/>
+          <w:sz w:val="22"/>
+          <w:szCs w:val="22"/>
+        </w:rPr>
+        <w:t>i</w:t>
+      </w:r>
+      <w:proofErr w:type="spellEnd"/>
+      <w:r>
+        <w:rPr>
+          <w:rFonts w:ascii="Arial" w:eastAsia="Times New Roman" w:hAnsi="Arial" w:cs="Arial"/>
+          <w:color w:val="000000"/>
+          <w:sz w:val="22"/>
+          <w:szCs w:val="22"/>
+        </w:rPr>
+        <w:t xml:space="preserve"> = 0; 0 &lt; 2; 0 += 1</w:t>
+      </w:r>
+    </w:p>
+    <w:p>
+      <w:pPr>
+        <w:spacing w:line="240" w:lineRule="auto"/>
+        <w:ind w:firstLine="0"/>
+        <w:rPr>
+          <w:rFonts w:ascii="Arial" w:eastAsia="Times New Roman" w:hAnsi="Arial" w:cs="Arial"/>
+          <w:color w:val="000000"/>
+          <w:sz w:val="22"/>
+          <w:szCs w:val="22"/>
+        </w:rPr>
+      </w:pPr>
+      <w:r>
+        <w:rPr>
+          <w:rFonts w:ascii="Arial" w:eastAsia="Times New Roman" w:hAnsi="Arial" w:cs="Arial"/>
+          <w:color w:val="000000"/>
+          <w:sz w:val="22"/>
+          <w:szCs w:val="22"/>
+        </w:rPr>
+        <w:tab/>
+      </w:r>
+      <w:r>
+        <w:rPr>
+          <w:rFonts w:ascii="Arial" w:eastAsia="Times New Roman" w:hAnsi="Arial" w:cs="Arial"/>
+          <w:color w:val="000000"/>
+          <w:sz w:val="22"/>
+          <w:szCs w:val="22"/>
+        </w:rPr>
+        <w:tab/>
+      </w:r>
+      <w:r>
+        <w:rPr>
+          <w:rFonts w:ascii="Arial" w:eastAsia="Times New Roman" w:hAnsi="Arial" w:cs="Arial"/>
+          <w:color w:val="000000"/>
+          <w:sz w:val="22"/>
+          <w:szCs w:val="22"/>
+        </w:rPr>
+        <w:t xml:space="preserve">// </w:t>
+      </w:r>
+      <w:proofErr w:type="spellStart"/>
+      <w:r>
+        <w:rPr>
+          <w:rFonts w:ascii="Arial" w:eastAsia="Times New Roman" w:hAnsi="Arial" w:cs="Arial"/>
+          <w:color w:val="000000"/>
+          <w:sz w:val="22"/>
+          <w:szCs w:val="22"/>
+        </w:rPr>
+        <w:t>i</w:t>
+      </w:r>
+      <w:proofErr w:type="spellEnd"/>
+      <w:r>
+        <w:rPr>
+          <w:rFonts w:ascii="Arial" w:eastAsia="Times New Roman" w:hAnsi="Arial" w:cs="Arial"/>
+          <w:color w:val="000000"/>
+          <w:sz w:val="22"/>
+          <w:szCs w:val="22"/>
+        </w:rPr>
+        <w:t xml:space="preserve"> = 1; 1 &lt; 2; 1 += 1</w:t>
+      </w:r>
+    </w:p>
+    <w:p>
+      <w:pPr>
+        <w:spacing w:line="240" w:lineRule="auto"/>
+        <w:ind w:firstLine="0"/>
+        <w:rPr>
+          <w:rFonts w:ascii="Times New Roman" w:eastAsia="Times New Roman" w:hAnsi="Times New Roman" w:cs="Times New Roman"/>
+        </w:rPr>
+      </w:pPr>
+      <w:r>
+        <w:rPr>
+          <w:rFonts w:ascii="Arial" w:eastAsia="Times New Roman" w:hAnsi="Arial" w:cs="Arial"/>
+          <w:color w:val="000000"/>
+          <w:sz w:val="22"/>
+          <w:szCs w:val="22"/>
+        </w:rPr>
+        <w:tab/>
+      </w:r>
+      <w:r>
+        <w:rPr>
+          <w:rFonts w:ascii="Arial" w:eastAsia="Times New Roman" w:hAnsi="Arial" w:cs="Arial"/>
+          <w:color w:val="000000"/>
+          <w:sz w:val="22"/>
+          <w:szCs w:val="22"/>
+        </w:rPr>
+        <w:tab/>
+      </w:r>
+      <w:r>
+        <w:rPr>
+          <w:rFonts w:ascii="Arial" w:eastAsia="Times New Roman" w:hAnsi="Arial" w:cs="Arial"/>
+          <w:color w:val="000000"/>
+          <w:sz w:val="22"/>
+          <w:szCs w:val="22"/>
+        </w:rPr>
+        <w:t xml:space="preserve">// </w:t>
+      </w:r>
+      <w:proofErr w:type="spellStart"/>
+      <w:r>
+        <w:rPr>
+          <w:rFonts w:ascii="Arial" w:eastAsia="Times New Roman" w:hAnsi="Arial" w:cs="Arial"/>
+          <w:color w:val="000000"/>
+          <w:sz w:val="22"/>
+          <w:szCs w:val="22"/>
+        </w:rPr>
+        <w:t>i</w:t>
+      </w:r>
+      <w:proofErr w:type="spellEnd"/>
+      <w:r>
+        <w:rPr>
+          <w:rFonts w:ascii="Arial" w:eastAsia="Times New Roman" w:hAnsi="Arial" w:cs="Arial"/>
+          <w:color w:val="000000"/>
+          <w:sz w:val="22"/>
+          <w:szCs w:val="22"/>
+        </w:rPr>
+        <w:t xml:space="preserve"> = 2; 2 !&lt; 2</w:t>
+      </w:r>
+    </w:p>
+    <w:p>
+      <w:pPr>
+        <w:spacing w:line="240" w:lineRule="auto"/>
+        <w:ind w:firstLine="0"/>
+        <w:rPr>
+          <w:rFonts w:ascii="Arial" w:eastAsia="Times New Roman" w:hAnsi="Arial" w:cs="Arial"/>
+          <w:color w:val="000000"/>
+          <w:sz w:val="22"/>
+          <w:szCs w:val="22"/>
+        </w:rPr>
+      </w:pPr>
+      <w:r>
+        <w:rPr>
+          <w:rFonts w:ascii="Arial" w:eastAsia="Times New Roman" w:hAnsi="Arial" w:cs="Arial"/>
+          <w:color w:val="000000"/>
+          <w:sz w:val="22"/>
+          <w:szCs w:val="22"/>
+        </w:rPr>
+        <w:tab/>
+      </w:r>
+      <w:r>
+        <w:rPr>
+          <w:rFonts w:ascii="Arial" w:eastAsia="Times New Roman" w:hAnsi="Arial" w:cs="Arial"/>
+          <w:color w:val="000000"/>
+          <w:sz w:val="22"/>
+          <w:szCs w:val="22"/>
+        </w:rPr>
+        <w:tab/>
+      </w:r>
+      <w:r>
+        <w:rPr>
+          <w:rFonts w:ascii="Arial" w:eastAsia="Times New Roman" w:hAnsi="Arial" w:cs="Arial"/>
+          <w:color w:val="000000"/>
+          <w:sz w:val="22"/>
+          <w:szCs w:val="22"/>
+        </w:rPr>
+        <w:t>f</w:t>
+      </w:r>
+      <w:r>
+        <w:rPr>
+          <w:rFonts w:ascii="Arial" w:eastAsia="Times New Roman" w:hAnsi="Arial" w:cs="Arial"/>
+          <w:color w:val="000000"/>
+          <w:sz w:val="22"/>
+          <w:szCs w:val="22"/>
+        </w:rPr>
+        <w:t xml:space="preserve">or </w:t>
+      </w:r>
+      <w:r>
+        <w:rPr>
+          <w:rFonts w:ascii="Arial" w:eastAsia="Times New Roman" w:hAnsi="Arial" w:cs="Arial"/>
+          <w:color w:val="000000"/>
+          <w:sz w:val="22"/>
+          <w:szCs w:val="22"/>
+        </w:rPr>
+        <w:t>(</w:t>
+      </w:r>
+      <w:r>
+        <w:rPr>
+          <w:rFonts w:ascii="Arial" w:eastAsia="Times New Roman" w:hAnsi="Arial" w:cs="Arial"/>
+          <w:color w:val="000000"/>
+          <w:sz w:val="22"/>
+          <w:szCs w:val="22"/>
+        </w:rPr>
+        <w:t xml:space="preserve">int </w:t>
+      </w:r>
+      <w:proofErr w:type="spellStart"/>
+      <w:r>
+        <w:rPr>
+          <w:rFonts w:ascii="Arial" w:eastAsia="Times New Roman" w:hAnsi="Arial" w:cs="Arial"/>
+          <w:color w:val="000000"/>
+          <w:sz w:val="22"/>
+          <w:szCs w:val="22"/>
+        </w:rPr>
+        <w:t>i</w:t>
+      </w:r>
+      <w:proofErr w:type="spellEnd"/>
+      <w:r>
+        <w:rPr>
+          <w:rFonts w:ascii="Arial" w:eastAsia="Times New Roman" w:hAnsi="Arial" w:cs="Arial"/>
+          <w:color w:val="000000"/>
+          <w:sz w:val="22"/>
+          <w:szCs w:val="22"/>
+        </w:rPr>
+        <w:t xml:space="preserve"> = 0; </w:t>
+      </w:r>
+      <w:proofErr w:type="spellStart"/>
+      <w:r>
+        <w:rPr>
+          <w:rFonts w:ascii="Arial" w:eastAsia="Times New Roman" w:hAnsi="Arial" w:cs="Arial"/>
+          <w:color w:val="000000"/>
+          <w:sz w:val="22"/>
+          <w:szCs w:val="22"/>
+        </w:rPr>
+        <w:t>i</w:t>
+      </w:r>
+      <w:proofErr w:type="spellEnd"/>
+      <w:r>
+        <w:rPr>
+          <w:rFonts w:ascii="Arial" w:eastAsia="Times New Roman" w:hAnsi="Arial" w:cs="Arial"/>
+          <w:color w:val="000000"/>
+          <w:sz w:val="22"/>
+          <w:szCs w:val="22"/>
+        </w:rPr>
+        <w:t xml:space="preserve"> &lt; </w:t>
+      </w:r>
+      <w:r>
+        <w:rPr>
+          <w:rFonts w:ascii="Arial" w:eastAsia="Times New Roman" w:hAnsi="Arial" w:cs="Arial"/>
+          <w:color w:val="000000"/>
+          <w:sz w:val="22"/>
+          <w:szCs w:val="22"/>
+        </w:rPr>
+        <w:t xml:space="preserve">n2; </w:t>
+      </w:r>
+      <w:proofErr w:type="spellStart"/>
+      <w:r>
+        <w:rPr>
+          <w:rFonts w:ascii="Arial" w:eastAsia="Times New Roman" w:hAnsi="Arial" w:cs="Arial"/>
+          <w:color w:val="000000"/>
+          <w:sz w:val="22"/>
+          <w:szCs w:val="22"/>
+        </w:rPr>
+        <w:t>i</w:t>
+      </w:r>
+      <w:proofErr w:type="spellEnd"/>
       <w:r>
         <w:rPr>
           <w:rFonts w:ascii="Arial" w:eastAsia="Times New Roman" w:hAnsi="Arial" w:cs="Arial"/>
@@ -1312,785 +2044,6 @@
         </w:rPr>
         <w:t>++</w:t>
       </w:r>
-    </w:p>
-    <w:p>
-      <w:pPr>
-        <w:spacing w:line="240" w:lineRule="auto"/>
-        <w:ind w:firstLine="0"/>
-        <w:rPr>
-          <w:rFonts w:ascii="Arial" w:eastAsia="Times New Roman" w:hAnsi="Arial" w:cs="Arial"/>
-          <w:color w:val="000000"/>
-          <w:sz w:val="22"/>
-          <w:szCs w:val="22"/>
-        </w:rPr>
-      </w:pPr>
-      <w:r>
-        <w:rPr>
-          <w:rFonts w:ascii="Arial" w:eastAsia="Times New Roman" w:hAnsi="Arial" w:cs="Arial"/>
-          <w:color w:val="000000"/>
-          <w:sz w:val="22"/>
-          <w:szCs w:val="22"/>
-        </w:rPr>
-        <w:t>}</w:t>
-      </w:r>
-    </w:p>
-    <w:p>
-      <w:pPr>
-        <w:spacing w:line="240" w:lineRule="auto"/>
-        <w:ind w:firstLine="0"/>
-        <w:rPr>
-          <w:rFonts w:ascii="Arial" w:eastAsia="Times New Roman" w:hAnsi="Arial" w:cs="Arial"/>
-          <w:color w:val="000000"/>
-          <w:sz w:val="22"/>
-          <w:szCs w:val="22"/>
-        </w:rPr>
-      </w:pPr>
-    </w:p>
-    <w:p>
-      <w:pPr>
-        <w:spacing w:line="240" w:lineRule="auto"/>
-        <w:ind w:firstLine="0"/>
-        <w:rPr>
-          <w:rFonts w:ascii="Arial" w:eastAsia="Times New Roman" w:hAnsi="Arial" w:cs="Arial"/>
-          <w:color w:val="000000"/>
-          <w:sz w:val="22"/>
-          <w:szCs w:val="22"/>
-        </w:rPr>
-      </w:pPr>
-      <w:r>
-        <w:rPr>
-          <w:rFonts w:ascii="Arial" w:eastAsia="Times New Roman" w:hAnsi="Arial" w:cs="Arial"/>
-          <w:color w:val="000000"/>
-          <w:sz w:val="22"/>
-          <w:szCs w:val="22"/>
-        </w:rPr>
-        <w:t>// return 2</w:t>
-      </w:r>
-    </w:p>
-    <w:p>
-      <w:pPr>
-        <w:spacing w:line="240" w:lineRule="auto"/>
-        <w:ind w:firstLine="0"/>
-        <w:rPr>
-          <w:rFonts w:ascii="Arial" w:eastAsia="Times New Roman" w:hAnsi="Arial" w:cs="Arial"/>
-          <w:color w:val="000000"/>
-          <w:sz w:val="22"/>
-          <w:szCs w:val="22"/>
-        </w:rPr>
-      </w:pPr>
-      <w:r>
-        <w:rPr>
-          <w:rFonts w:ascii="Arial" w:eastAsia="Times New Roman" w:hAnsi="Arial" w:cs="Arial"/>
-          <w:color w:val="000000"/>
-          <w:sz w:val="22"/>
-          <w:szCs w:val="22"/>
-        </w:rPr>
-        <w:t xml:space="preserve">return </w:t>
-      </w:r>
-      <w:proofErr w:type="spellStart"/>
-      <w:r>
-        <w:rPr>
-          <w:rFonts w:ascii="Arial" w:eastAsia="Times New Roman" w:hAnsi="Arial" w:cs="Arial"/>
-          <w:color w:val="000000"/>
-          <w:sz w:val="22"/>
-          <w:szCs w:val="22"/>
-        </w:rPr>
-        <w:t>sub</w:t>
-      </w:r>
-      <w:r>
-        <w:rPr>
-          <w:rFonts w:ascii="Arial" w:eastAsia="Times New Roman" w:hAnsi="Arial" w:cs="Arial"/>
-          <w:color w:val="000000"/>
-          <w:sz w:val="22"/>
-          <w:szCs w:val="22"/>
-        </w:rPr>
-        <w:t>s</w:t>
-      </w:r>
-      <w:r>
-        <w:rPr>
-          <w:rFonts w:ascii="Arial" w:eastAsia="Times New Roman" w:hAnsi="Arial" w:cs="Arial"/>
-          <w:color w:val="000000"/>
-          <w:sz w:val="22"/>
-          <w:szCs w:val="22"/>
-        </w:rPr>
-        <w:t>tringCount</w:t>
-      </w:r>
-      <w:proofErr w:type="spellEnd"/>
-    </w:p>
-    <w:p>
-      <w:pPr>
-        <w:spacing w:line="240" w:lineRule="auto"/>
-        <w:ind w:firstLine="0"/>
-        <w:rPr>
-          <w:rFonts w:ascii="Arial" w:eastAsia="Times New Roman" w:hAnsi="Arial" w:cs="Arial"/>
-          <w:color w:val="000000"/>
-          <w:sz w:val="22"/>
-          <w:szCs w:val="22"/>
-        </w:rPr>
-      </w:pPr>
-    </w:p>
-    <w:p>
-      <w:pPr>
-        <w:spacing w:line="240" w:lineRule="auto"/>
-        <w:ind w:firstLine="0"/>
-        <w:rPr>
-          <w:rFonts w:ascii="Arial" w:eastAsia="Times New Roman" w:hAnsi="Arial" w:cs="Arial"/>
-          <w:color w:val="000000"/>
-          <w:sz w:val="22"/>
-          <w:szCs w:val="22"/>
-        </w:rPr>
-      </w:pPr>
-      <w:r>
-        <w:rPr>
-          <w:rFonts w:ascii="Arial" w:eastAsia="Times New Roman" w:hAnsi="Arial" w:cs="Arial"/>
-          <w:color w:val="000000"/>
-          <w:sz w:val="22"/>
-          <w:szCs w:val="22"/>
-        </w:rPr>
-        <w:t>// thread 0, “</w:t>
-      </w:r>
-      <w:proofErr w:type="spellStart"/>
-      <w:r>
-        <w:rPr>
-          <w:rFonts w:ascii="Arial" w:eastAsia="Times New Roman" w:hAnsi="Arial" w:cs="Arial"/>
-          <w:color w:val="000000"/>
-          <w:sz w:val="22"/>
-          <w:szCs w:val="22"/>
-        </w:rPr>
-        <w:t>abcdab</w:t>
-      </w:r>
-      <w:proofErr w:type="spellEnd"/>
-      <w:r>
-        <w:rPr>
-          <w:rFonts w:ascii="Arial" w:eastAsia="Times New Roman" w:hAnsi="Arial" w:cs="Arial"/>
-          <w:color w:val="000000"/>
-          <w:sz w:val="22"/>
-          <w:szCs w:val="22"/>
-        </w:rPr>
-        <w:t>”, “ab”, 2, &amp;(0 -&gt; 1)</w:t>
-      </w:r>
-    </w:p>
-    <w:p>
-      <w:pPr>
-        <w:spacing w:line="240" w:lineRule="auto"/>
-        <w:ind w:firstLine="0"/>
-        <w:rPr>
-          <w:rFonts w:ascii="Arial" w:eastAsia="Times New Roman" w:hAnsi="Arial" w:cs="Arial"/>
-          <w:color w:val="000000"/>
-          <w:sz w:val="22"/>
-          <w:szCs w:val="22"/>
-        </w:rPr>
-      </w:pPr>
-      <w:r>
-        <w:rPr>
-          <w:rFonts w:ascii="Arial" w:eastAsia="Times New Roman" w:hAnsi="Arial" w:cs="Arial"/>
-          <w:color w:val="000000"/>
-          <w:sz w:val="22"/>
-          <w:szCs w:val="22"/>
-        </w:rPr>
-        <w:t>// thread 1, “</w:t>
-      </w:r>
-      <w:proofErr w:type="spellStart"/>
-      <w:r>
-        <w:rPr>
-          <w:rFonts w:ascii="Arial" w:eastAsia="Times New Roman" w:hAnsi="Arial" w:cs="Arial"/>
-          <w:color w:val="000000"/>
-          <w:sz w:val="22"/>
-          <w:szCs w:val="22"/>
-        </w:rPr>
-        <w:t>abcdab</w:t>
-      </w:r>
-      <w:proofErr w:type="spellEnd"/>
-      <w:r>
-        <w:rPr>
-          <w:rFonts w:ascii="Arial" w:eastAsia="Times New Roman" w:hAnsi="Arial" w:cs="Arial"/>
-          <w:color w:val="000000"/>
-          <w:sz w:val="22"/>
-          <w:szCs w:val="22"/>
-        </w:rPr>
-        <w:t>”, “ab”, 2, &amp;(1)</w:t>
-      </w:r>
-    </w:p>
-    <w:p>
-      <w:pPr>
-        <w:spacing w:line="240" w:lineRule="auto"/>
-        <w:ind w:firstLine="0"/>
-        <w:rPr>
-          <w:rFonts w:ascii="Arial" w:eastAsia="Times New Roman" w:hAnsi="Arial" w:cs="Arial"/>
-          <w:color w:val="000000"/>
-          <w:sz w:val="22"/>
-          <w:szCs w:val="22"/>
-        </w:rPr>
-      </w:pPr>
-      <w:r>
-        <w:rPr>
-          <w:rFonts w:ascii="Arial" w:eastAsia="Times New Roman" w:hAnsi="Arial" w:cs="Arial"/>
-          <w:color w:val="000000"/>
-          <w:sz w:val="22"/>
-          <w:szCs w:val="22"/>
-        </w:rPr>
-        <w:t>// thread 2, “</w:t>
-      </w:r>
-      <w:proofErr w:type="spellStart"/>
-      <w:r>
-        <w:rPr>
-          <w:rFonts w:ascii="Arial" w:eastAsia="Times New Roman" w:hAnsi="Arial" w:cs="Arial"/>
-          <w:color w:val="000000"/>
-          <w:sz w:val="22"/>
-          <w:szCs w:val="22"/>
-        </w:rPr>
-        <w:t>abcdab</w:t>
-      </w:r>
-      <w:proofErr w:type="spellEnd"/>
-      <w:r>
-        <w:rPr>
-          <w:rFonts w:ascii="Arial" w:eastAsia="Times New Roman" w:hAnsi="Arial" w:cs="Arial"/>
-          <w:color w:val="000000"/>
-          <w:sz w:val="22"/>
-          <w:szCs w:val="22"/>
-        </w:rPr>
-        <w:t>”, “ab”, 2, &amp;(1)</w:t>
-      </w:r>
-    </w:p>
-    <w:p>
-      <w:pPr>
-        <w:spacing w:line="240" w:lineRule="auto"/>
-        <w:ind w:firstLine="0"/>
-        <w:rPr>
-          <w:rFonts w:ascii="Arial" w:eastAsia="Times New Roman" w:hAnsi="Arial" w:cs="Arial"/>
-          <w:color w:val="000000"/>
-          <w:sz w:val="22"/>
-          <w:szCs w:val="22"/>
-        </w:rPr>
-      </w:pPr>
-      <w:r>
-        <w:rPr>
-          <w:rFonts w:ascii="Arial" w:eastAsia="Times New Roman" w:hAnsi="Arial" w:cs="Arial"/>
-          <w:color w:val="000000"/>
-          <w:sz w:val="22"/>
-          <w:szCs w:val="22"/>
-        </w:rPr>
-        <w:t>// thread 3, “</w:t>
-      </w:r>
-      <w:proofErr w:type="spellStart"/>
-      <w:r>
-        <w:rPr>
-          <w:rFonts w:ascii="Arial" w:eastAsia="Times New Roman" w:hAnsi="Arial" w:cs="Arial"/>
-          <w:color w:val="000000"/>
-          <w:sz w:val="22"/>
-          <w:szCs w:val="22"/>
-        </w:rPr>
-        <w:t>abcdab</w:t>
-      </w:r>
-      <w:proofErr w:type="spellEnd"/>
-      <w:r>
-        <w:rPr>
-          <w:rFonts w:ascii="Arial" w:eastAsia="Times New Roman" w:hAnsi="Arial" w:cs="Arial"/>
-          <w:color w:val="000000"/>
-          <w:sz w:val="22"/>
-          <w:szCs w:val="22"/>
-        </w:rPr>
-        <w:t>”, “ab”, 2, &amp;(1)</w:t>
-      </w:r>
-    </w:p>
-    <w:p>
-      <w:pPr>
-        <w:spacing w:line="240" w:lineRule="auto"/>
-        <w:ind w:firstLine="0"/>
-        <w:rPr>
-          <w:rFonts w:ascii="Times New Roman" w:eastAsia="Times New Roman" w:hAnsi="Times New Roman" w:cs="Times New Roman"/>
-        </w:rPr>
-      </w:pPr>
-      <w:r>
-        <w:rPr>
-          <w:rFonts w:ascii="Arial" w:eastAsia="Times New Roman" w:hAnsi="Arial" w:cs="Arial"/>
-          <w:color w:val="000000"/>
-          <w:sz w:val="22"/>
-          <w:szCs w:val="22"/>
-        </w:rPr>
-        <w:t>// thread 4, “</w:t>
-      </w:r>
-      <w:proofErr w:type="spellStart"/>
-      <w:r>
-        <w:rPr>
-          <w:rFonts w:ascii="Arial" w:eastAsia="Times New Roman" w:hAnsi="Arial" w:cs="Arial"/>
-          <w:color w:val="000000"/>
-          <w:sz w:val="22"/>
-          <w:szCs w:val="22"/>
-        </w:rPr>
-        <w:t>abcdab</w:t>
-      </w:r>
-      <w:proofErr w:type="spellEnd"/>
-      <w:r>
-        <w:rPr>
-          <w:rFonts w:ascii="Arial" w:eastAsia="Times New Roman" w:hAnsi="Arial" w:cs="Arial"/>
-          <w:color w:val="000000"/>
-          <w:sz w:val="22"/>
-          <w:szCs w:val="22"/>
-        </w:rPr>
-        <w:t>”, “ab”, 2, &amp;(1 -&gt; 2)</w:t>
-      </w:r>
-    </w:p>
-    <w:p>
-      <w:pPr>
-        <w:spacing w:line="240" w:lineRule="auto"/>
-        <w:ind w:firstLine="0"/>
-        <w:rPr>
-          <w:rFonts w:ascii="Arial" w:eastAsia="Times New Roman" w:hAnsi="Arial" w:cs="Arial"/>
-          <w:color w:val="000000"/>
-          <w:sz w:val="22"/>
-          <w:szCs w:val="22"/>
-        </w:rPr>
-      </w:pPr>
-      <w:r>
-        <w:rPr>
-          <w:rFonts w:ascii="Times New Roman" w:eastAsia="Times New Roman" w:hAnsi="Times New Roman" w:cs="Times New Roman"/>
-        </w:rPr>
-        <w:t>thread</w:t>
-      </w:r>
-      <w:r>
-        <w:rPr>
-          <w:rFonts w:ascii="Arial" w:eastAsia="Times New Roman" w:hAnsi="Arial" w:cs="Arial"/>
-          <w:color w:val="000000"/>
-          <w:sz w:val="22"/>
-          <w:szCs w:val="22"/>
-        </w:rPr>
-        <w:t xml:space="preserve"> (int </w:t>
-      </w:r>
-      <w:proofErr w:type="spellStart"/>
-      <w:r>
-        <w:rPr>
-          <w:rFonts w:ascii="Arial" w:eastAsia="Times New Roman" w:hAnsi="Arial" w:cs="Arial"/>
-          <w:color w:val="000000"/>
-          <w:sz w:val="22"/>
-          <w:szCs w:val="22"/>
-        </w:rPr>
-        <w:t>charIndex</w:t>
-      </w:r>
-      <w:proofErr w:type="spellEnd"/>
-      <w:r>
-        <w:rPr>
-          <w:rFonts w:ascii="Arial" w:eastAsia="Times New Roman" w:hAnsi="Arial" w:cs="Arial"/>
-          <w:color w:val="000000"/>
-          <w:sz w:val="22"/>
-          <w:szCs w:val="22"/>
-        </w:rPr>
-        <w:t>, string s1,</w:t>
-      </w:r>
-      <w:r>
-        <w:rPr>
-          <w:rFonts w:ascii="Arial" w:eastAsia="Times New Roman" w:hAnsi="Arial" w:cs="Arial"/>
-          <w:color w:val="000000"/>
-          <w:sz w:val="22"/>
-          <w:szCs w:val="22"/>
-        </w:rPr>
-        <w:t xml:space="preserve"> string s2,</w:t>
-      </w:r>
-      <w:r>
-        <w:rPr>
-          <w:rFonts w:ascii="Arial" w:eastAsia="Times New Roman" w:hAnsi="Arial" w:cs="Arial"/>
-          <w:color w:val="000000"/>
-          <w:sz w:val="22"/>
-          <w:szCs w:val="22"/>
-        </w:rPr>
-        <w:t xml:space="preserve"> </w:t>
-      </w:r>
-      <w:r>
-        <w:rPr>
-          <w:rFonts w:ascii="Arial" w:eastAsia="Times New Roman" w:hAnsi="Arial" w:cs="Arial"/>
-          <w:color w:val="000000"/>
-          <w:sz w:val="22"/>
-          <w:szCs w:val="22"/>
-        </w:rPr>
-        <w:t xml:space="preserve">int n1, </w:t>
-      </w:r>
-      <w:r>
-        <w:rPr>
-          <w:rFonts w:ascii="Arial" w:eastAsia="Times New Roman" w:hAnsi="Arial" w:cs="Arial"/>
-          <w:color w:val="000000"/>
-          <w:sz w:val="22"/>
-          <w:szCs w:val="22"/>
-        </w:rPr>
-        <w:t>int n2</w:t>
-      </w:r>
-      <w:r>
-        <w:rPr>
-          <w:rFonts w:ascii="Arial" w:eastAsia="Times New Roman" w:hAnsi="Arial" w:cs="Arial"/>
-          <w:color w:val="000000"/>
-          <w:sz w:val="22"/>
-          <w:szCs w:val="22"/>
-        </w:rPr>
-        <w:t xml:space="preserve">, int* </w:t>
-      </w:r>
-      <w:proofErr w:type="spellStart"/>
-      <w:r>
-        <w:rPr>
-          <w:rFonts w:ascii="Arial" w:eastAsia="Times New Roman" w:hAnsi="Arial" w:cs="Arial"/>
-          <w:color w:val="000000"/>
-          <w:sz w:val="22"/>
-          <w:szCs w:val="22"/>
-        </w:rPr>
-        <w:t>sub</w:t>
-      </w:r>
-      <w:r>
-        <w:rPr>
-          <w:rFonts w:ascii="Arial" w:eastAsia="Times New Roman" w:hAnsi="Arial" w:cs="Arial"/>
-          <w:color w:val="000000"/>
-          <w:sz w:val="22"/>
-          <w:szCs w:val="22"/>
-        </w:rPr>
-        <w:t>s</w:t>
-      </w:r>
-      <w:r>
-        <w:rPr>
-          <w:rFonts w:ascii="Arial" w:eastAsia="Times New Roman" w:hAnsi="Arial" w:cs="Arial"/>
-          <w:color w:val="000000"/>
-          <w:sz w:val="22"/>
-          <w:szCs w:val="22"/>
-        </w:rPr>
-        <w:t>tringCountAddr</w:t>
-      </w:r>
-      <w:proofErr w:type="spellEnd"/>
-      <w:r>
-        <w:rPr>
-          <w:rFonts w:ascii="Arial" w:eastAsia="Times New Roman" w:hAnsi="Arial" w:cs="Arial"/>
-          <w:color w:val="000000"/>
-          <w:sz w:val="22"/>
-          <w:szCs w:val="22"/>
-        </w:rPr>
-        <w:t>) (</w:t>
-      </w:r>
-    </w:p>
-    <w:p>
-      <w:pPr>
-        <w:spacing w:line="240" w:lineRule="auto"/>
-        <w:ind w:firstLine="0"/>
-        <w:rPr>
-          <w:rFonts w:ascii="Arial" w:eastAsia="Times New Roman" w:hAnsi="Arial" w:cs="Arial"/>
-          <w:color w:val="000000"/>
-          <w:sz w:val="22"/>
-          <w:szCs w:val="22"/>
-        </w:rPr>
-      </w:pPr>
-      <w:r>
-        <w:rPr>
-          <w:rFonts w:ascii="Arial" w:eastAsia="Times New Roman" w:hAnsi="Arial" w:cs="Arial"/>
-          <w:color w:val="000000"/>
-          <w:sz w:val="22"/>
-          <w:szCs w:val="22"/>
-        </w:rPr>
-        <w:tab/>
-        <w:t>do {</w:t>
-      </w:r>
-    </w:p>
-    <w:p>
-      <w:pPr>
-        <w:spacing w:line="240" w:lineRule="auto"/>
-        <w:ind w:firstLine="0"/>
-        <w:rPr>
-          <w:rFonts w:ascii="Arial" w:eastAsia="Times New Roman" w:hAnsi="Arial" w:cs="Arial"/>
-          <w:color w:val="000000"/>
-          <w:sz w:val="22"/>
-          <w:szCs w:val="22"/>
-        </w:rPr>
-      </w:pPr>
-      <w:r>
-        <w:rPr>
-          <w:rFonts w:ascii="Arial" w:eastAsia="Times New Roman" w:hAnsi="Arial" w:cs="Arial"/>
-          <w:color w:val="000000"/>
-          <w:sz w:val="22"/>
-          <w:szCs w:val="22"/>
-        </w:rPr>
-        <w:tab/>
-      </w:r>
-      <w:r>
-        <w:rPr>
-          <w:rFonts w:ascii="Arial" w:eastAsia="Times New Roman" w:hAnsi="Arial" w:cs="Arial"/>
-          <w:color w:val="000000"/>
-          <w:sz w:val="22"/>
-          <w:szCs w:val="22"/>
-        </w:rPr>
-        <w:tab/>
-      </w:r>
-      <w:r>
-        <w:rPr>
-          <w:rFonts w:ascii="Arial" w:eastAsia="Times New Roman" w:hAnsi="Arial" w:cs="Arial"/>
-          <w:color w:val="000000"/>
-          <w:sz w:val="22"/>
-          <w:szCs w:val="22"/>
-        </w:rPr>
-        <w:t xml:space="preserve">// </w:t>
-      </w:r>
-      <w:proofErr w:type="spellStart"/>
-      <w:r>
-        <w:rPr>
-          <w:rFonts w:ascii="Arial" w:eastAsia="Times New Roman" w:hAnsi="Arial" w:cs="Arial"/>
-          <w:color w:val="000000"/>
-          <w:sz w:val="22"/>
-          <w:szCs w:val="22"/>
-        </w:rPr>
-        <w:t>i</w:t>
-      </w:r>
-      <w:proofErr w:type="spellEnd"/>
-      <w:r>
-        <w:rPr>
-          <w:rFonts w:ascii="Arial" w:eastAsia="Times New Roman" w:hAnsi="Arial" w:cs="Arial"/>
-          <w:color w:val="000000"/>
-          <w:sz w:val="22"/>
-          <w:szCs w:val="22"/>
-        </w:rPr>
-        <w:t xml:space="preserve"> = 0; 0 &lt; 2; 0 += 1</w:t>
-      </w:r>
-    </w:p>
-    <w:p>
-      <w:pPr>
-        <w:spacing w:line="240" w:lineRule="auto"/>
-        <w:ind w:firstLine="0"/>
-        <w:rPr>
-          <w:rFonts w:ascii="Arial" w:eastAsia="Times New Roman" w:hAnsi="Arial" w:cs="Arial"/>
-          <w:color w:val="000000"/>
-          <w:sz w:val="22"/>
-          <w:szCs w:val="22"/>
-        </w:rPr>
-      </w:pPr>
-      <w:r>
-        <w:rPr>
-          <w:rFonts w:ascii="Arial" w:eastAsia="Times New Roman" w:hAnsi="Arial" w:cs="Arial"/>
-          <w:color w:val="000000"/>
-          <w:sz w:val="22"/>
-          <w:szCs w:val="22"/>
-        </w:rPr>
-        <w:tab/>
-      </w:r>
-      <w:r>
-        <w:rPr>
-          <w:rFonts w:ascii="Arial" w:eastAsia="Times New Roman" w:hAnsi="Arial" w:cs="Arial"/>
-          <w:color w:val="000000"/>
-          <w:sz w:val="22"/>
-          <w:szCs w:val="22"/>
-        </w:rPr>
-        <w:tab/>
-      </w:r>
-      <w:r>
-        <w:rPr>
-          <w:rFonts w:ascii="Arial" w:eastAsia="Times New Roman" w:hAnsi="Arial" w:cs="Arial"/>
-          <w:color w:val="000000"/>
-          <w:sz w:val="22"/>
-          <w:szCs w:val="22"/>
-        </w:rPr>
-        <w:t xml:space="preserve">// </w:t>
-      </w:r>
-      <w:proofErr w:type="spellStart"/>
-      <w:r>
-        <w:rPr>
-          <w:rFonts w:ascii="Arial" w:eastAsia="Times New Roman" w:hAnsi="Arial" w:cs="Arial"/>
-          <w:color w:val="000000"/>
-          <w:sz w:val="22"/>
-          <w:szCs w:val="22"/>
-        </w:rPr>
-        <w:t>i</w:t>
-      </w:r>
-      <w:proofErr w:type="spellEnd"/>
-      <w:r>
-        <w:rPr>
-          <w:rFonts w:ascii="Arial" w:eastAsia="Times New Roman" w:hAnsi="Arial" w:cs="Arial"/>
-          <w:color w:val="000000"/>
-          <w:sz w:val="22"/>
-          <w:szCs w:val="22"/>
-        </w:rPr>
-        <w:t xml:space="preserve"> = 1; 1 &lt; 2; 1 += 1</w:t>
-      </w:r>
-    </w:p>
-    <w:p>
-      <w:pPr>
-        <w:spacing w:line="240" w:lineRule="auto"/>
-        <w:ind w:firstLine="0"/>
-        <w:rPr>
-          <w:rFonts w:ascii="Times New Roman" w:eastAsia="Times New Roman" w:hAnsi="Times New Roman" w:cs="Times New Roman"/>
-        </w:rPr>
-      </w:pPr>
-      <w:r>
-        <w:rPr>
-          <w:rFonts w:ascii="Arial" w:eastAsia="Times New Roman" w:hAnsi="Arial" w:cs="Arial"/>
-          <w:color w:val="000000"/>
-          <w:sz w:val="22"/>
-          <w:szCs w:val="22"/>
-        </w:rPr>
-        <w:tab/>
-      </w:r>
-      <w:r>
-        <w:rPr>
-          <w:rFonts w:ascii="Arial" w:eastAsia="Times New Roman" w:hAnsi="Arial" w:cs="Arial"/>
-          <w:color w:val="000000"/>
-          <w:sz w:val="22"/>
-          <w:szCs w:val="22"/>
-        </w:rPr>
-        <w:tab/>
-      </w:r>
-      <w:r>
-        <w:rPr>
-          <w:rFonts w:ascii="Arial" w:eastAsia="Times New Roman" w:hAnsi="Arial" w:cs="Arial"/>
-          <w:color w:val="000000"/>
-          <w:sz w:val="22"/>
-          <w:szCs w:val="22"/>
-        </w:rPr>
-        <w:t xml:space="preserve">// </w:t>
-      </w:r>
-      <w:proofErr w:type="spellStart"/>
-      <w:r>
-        <w:rPr>
-          <w:rFonts w:ascii="Arial" w:eastAsia="Times New Roman" w:hAnsi="Arial" w:cs="Arial"/>
-          <w:color w:val="000000"/>
-          <w:sz w:val="22"/>
-          <w:szCs w:val="22"/>
-        </w:rPr>
-        <w:t>i</w:t>
-      </w:r>
-      <w:proofErr w:type="spellEnd"/>
-      <w:r>
-        <w:rPr>
-          <w:rFonts w:ascii="Arial" w:eastAsia="Times New Roman" w:hAnsi="Arial" w:cs="Arial"/>
-          <w:color w:val="000000"/>
-          <w:sz w:val="22"/>
-          <w:szCs w:val="22"/>
-        </w:rPr>
-        <w:t xml:space="preserve"> = 2; 2 !&lt; 2</w:t>
-      </w:r>
-    </w:p>
-    <w:p>
-      <w:pPr>
-        <w:spacing w:line="240" w:lineRule="auto"/>
-        <w:ind w:firstLine="0"/>
-        <w:rPr>
-          <w:rFonts w:ascii="Arial" w:eastAsia="Times New Roman" w:hAnsi="Arial" w:cs="Arial"/>
-          <w:color w:val="000000"/>
-          <w:sz w:val="22"/>
-          <w:szCs w:val="22"/>
-        </w:rPr>
-      </w:pPr>
-      <w:r>
-        <w:rPr>
-          <w:rFonts w:ascii="Arial" w:eastAsia="Times New Roman" w:hAnsi="Arial" w:cs="Arial"/>
-          <w:color w:val="000000"/>
-          <w:sz w:val="22"/>
-          <w:szCs w:val="22"/>
-        </w:rPr>
-        <w:tab/>
-      </w:r>
-      <w:r>
-        <w:rPr>
-          <w:rFonts w:ascii="Arial" w:eastAsia="Times New Roman" w:hAnsi="Arial" w:cs="Arial"/>
-          <w:color w:val="000000"/>
-          <w:sz w:val="22"/>
-          <w:szCs w:val="22"/>
-        </w:rPr>
-        <w:tab/>
-      </w:r>
-      <w:r>
-        <w:rPr>
-          <w:rFonts w:ascii="Arial" w:eastAsia="Times New Roman" w:hAnsi="Arial" w:cs="Arial"/>
-          <w:color w:val="000000"/>
-          <w:sz w:val="22"/>
-          <w:szCs w:val="22"/>
-        </w:rPr>
-        <w:t>f</w:t>
-      </w:r>
-      <w:r>
-        <w:rPr>
-          <w:rFonts w:ascii="Arial" w:eastAsia="Times New Roman" w:hAnsi="Arial" w:cs="Arial"/>
-          <w:color w:val="000000"/>
-          <w:sz w:val="22"/>
-          <w:szCs w:val="22"/>
-        </w:rPr>
-        <w:t xml:space="preserve">or </w:t>
-      </w:r>
-      <w:r>
-        <w:rPr>
-          <w:rFonts w:ascii="Arial" w:eastAsia="Times New Roman" w:hAnsi="Arial" w:cs="Arial"/>
-          <w:color w:val="000000"/>
-          <w:sz w:val="22"/>
-          <w:szCs w:val="22"/>
-        </w:rPr>
-        <w:t>(</w:t>
-      </w:r>
-      <w:r>
-        <w:rPr>
-          <w:rFonts w:ascii="Arial" w:eastAsia="Times New Roman" w:hAnsi="Arial" w:cs="Arial"/>
-          <w:color w:val="000000"/>
-          <w:sz w:val="22"/>
-          <w:szCs w:val="22"/>
-        </w:rPr>
-        <w:t xml:space="preserve">int </w:t>
-      </w:r>
-      <w:proofErr w:type="spellStart"/>
-      <w:r>
-        <w:rPr>
-          <w:rFonts w:ascii="Arial" w:eastAsia="Times New Roman" w:hAnsi="Arial" w:cs="Arial"/>
-          <w:color w:val="000000"/>
-          <w:sz w:val="22"/>
-          <w:szCs w:val="22"/>
-        </w:rPr>
-        <w:t>i</w:t>
-      </w:r>
-      <w:proofErr w:type="spellEnd"/>
-      <w:r>
-        <w:rPr>
-          <w:rFonts w:ascii="Arial" w:eastAsia="Times New Roman" w:hAnsi="Arial" w:cs="Arial"/>
-          <w:color w:val="000000"/>
-          <w:sz w:val="22"/>
-          <w:szCs w:val="22"/>
-        </w:rPr>
-        <w:t xml:space="preserve"> = 0; </w:t>
-      </w:r>
-      <w:proofErr w:type="spellStart"/>
-      <w:r>
-        <w:rPr>
-          <w:rFonts w:ascii="Arial" w:eastAsia="Times New Roman" w:hAnsi="Arial" w:cs="Arial"/>
-          <w:color w:val="000000"/>
-          <w:sz w:val="22"/>
-          <w:szCs w:val="22"/>
-        </w:rPr>
-        <w:t>i</w:t>
-      </w:r>
-      <w:proofErr w:type="spellEnd"/>
-      <w:r>
-        <w:rPr>
-          <w:rFonts w:ascii="Arial" w:eastAsia="Times New Roman" w:hAnsi="Arial" w:cs="Arial"/>
-          <w:color w:val="000000"/>
-          <w:sz w:val="22"/>
-          <w:szCs w:val="22"/>
-        </w:rPr>
-        <w:t xml:space="preserve"> &lt; </w:t>
-      </w:r>
-      <w:r>
-        <w:rPr>
-          <w:rFonts w:ascii="Arial" w:eastAsia="Times New Roman" w:hAnsi="Arial" w:cs="Arial"/>
-          <w:color w:val="000000"/>
-          <w:sz w:val="22"/>
-          <w:szCs w:val="22"/>
-        </w:rPr>
-        <w:t xml:space="preserve">n2; </w:t>
-      </w:r>
-      <w:proofErr w:type="spellStart"/>
-      <w:r>
-        <w:rPr>
-          <w:rFonts w:ascii="Arial" w:eastAsia="Times New Roman" w:hAnsi="Arial" w:cs="Arial"/>
-          <w:color w:val="000000"/>
-          <w:sz w:val="22"/>
-          <w:szCs w:val="22"/>
-        </w:rPr>
-        <w:t>i</w:t>
-      </w:r>
-      <w:proofErr w:type="spellEnd"/>
-      <w:r>
-        <w:rPr>
-          <w:rFonts w:ascii="Arial" w:eastAsia="Times New Roman" w:hAnsi="Arial" w:cs="Arial"/>
-          <w:color w:val="000000"/>
-          <w:sz w:val="22"/>
-          <w:szCs w:val="22"/>
-        </w:rPr>
-        <w:t>++</w:t>
-      </w:r>
       <w:r>
         <w:rPr>
           <w:rFonts w:ascii="Arial" w:eastAsia="Times New Roman" w:hAnsi="Arial" w:cs="Arial"/>
@@ -2563,6 +2516,7 @@
           <w:sz w:val="22"/>
           <w:szCs w:val="22"/>
         </w:rPr>
+        <w:lastRenderedPageBreak/>
         <w:tab/>
       </w:r>
       <w:r>
@@ -4670,34 +4624,10 @@
         <w:t>OS</w:t>
       </w:r>
       <w:r>
-        <w:t xml:space="preserve"> (in general) behave? You may also add general </w:t>
-      </w:r>
-      <w:proofErr w:type="gramStart"/>
-      <w:r>
-        <w:t>take-aways</w:t>
-      </w:r>
-      <w:proofErr w:type="gramEnd"/>
-      <w:r>
-        <w:t xml:space="preserve"> about the assignment </w:t>
-      </w:r>
-      <w:proofErr w:type="gramStart"/>
-      <w:r>
-        <w:t>itself, if</w:t>
-      </w:r>
-      <w:proofErr w:type="gramEnd"/>
-      <w:r>
-        <w:t xml:space="preserve"> you would like. You may consider addressing: </w:t>
-      </w:r>
-      <w:r>
-        <w:t xml:space="preserve">do you feel the assignment was about the appropriate breadth and depth you would expect from a </w:t>
-      </w:r>
-      <w:proofErr w:type="gramStart"/>
-      <w:r>
-        <w:t>higher level</w:t>
-      </w:r>
-      <w:proofErr w:type="gramEnd"/>
-      <w:r>
-        <w:t xml:space="preserve"> CS course?</w:t>
+        <w:t xml:space="preserve"> (in general) behave? You may also add general take-aways about the assignment itself, if you would like. You may consider addressing: </w:t>
+      </w:r>
+      <w:r>
+        <w:t>do you feel the assignment was about the appropriate breadth and depth you would expect from a higher level CS course?</w:t>
       </w:r>
       <w:r>
         <w:t xml:space="preserve"> </w:t>

</xml_diff>

<commit_message>
Adding Part 2 Pseudocode
</commit_message>
<xml_diff>
--- a/project-three/writeup-template.docx
+++ b/project-three/writeup-template.docx
@@ -1,6 +1,6 @@
 
 <file path=word/document.xml><?xml version="1.0" encoding="utf-8"?>
-<w:document xmlns:wpc="http://schemas.microsoft.com/office/word/2010/wordprocessingCanvas" xmlns:cx="http://schemas.microsoft.com/office/drawing/2014/chartex" xmlns:cx1="http://schemas.microsoft.com/office/drawing/2015/9/8/chartex" xmlns:cx2="http://schemas.microsoft.com/office/drawing/2015/10/21/chartex" xmlns:cx3="http://schemas.microsoft.com/office/drawing/2016/5/9/chartex" xmlns:cx4="http://schemas.microsoft.com/office/drawing/2016/5/10/chartex" xmlns:cx5="http://schemas.microsoft.com/office/drawing/2016/5/11/chartex" xmlns:cx6="http://schemas.microsoft.com/office/drawing/2016/5/12/chartex" xmlns:cx7="http://schemas.microsoft.com/office/drawing/2016/5/13/chartex" xmlns:cx8="http://schemas.microsoft.com/office/drawing/2016/5/14/chartex" xmlns:mc="http://schemas.openxmlformats.org/markup-compatibility/2006" xmlns:aink="http://schemas.microsoft.com/office/drawing/2016/ink" xmlns:am3d="http://schemas.microsoft.com/office/drawing/2017/model3d" xmlns:o="urn:schemas-microsoft-com:office:office" xmlns:oel="http://schemas.microsoft.com/office/2019/extlst" xmlns:r="http://schemas.openxmlformats.org/officeDocument/2006/relationships" xmlns:m="http://schemas.openxmlformats.org/officeDocument/2006/math" xmlns:v="urn:schemas-microsoft-com:vml" xmlns:wp14="http://schemas.microsoft.com/office/word/2010/wordprocessingDrawing" xmlns:wp="http://schemas.openxmlformats.org/drawingml/2006/wordprocessingDrawing" xmlns:w10="urn:schemas-microsoft-com:office:word" xmlns:w="http://schemas.openxmlformats.org/wordprocessingml/2006/main" xmlns:w14="http://schemas.microsoft.com/office/word/2010/wordml" xmlns:w15="http://schemas.microsoft.com/office/word/2012/wordml" xmlns:w16cex="http://schemas.microsoft.com/office/word/2018/wordml/cex" xmlns:w16cid="http://schemas.microsoft.com/office/word/2016/wordml/cid" xmlns:w16="http://schemas.microsoft.com/office/word/2018/wordml" xmlns:w16du="http://schemas.microsoft.com/office/word/2023/wordml/word16du" xmlns:w16sdtdh="http://schemas.microsoft.com/office/word/2020/wordml/sdtdatahash" xmlns:w16se="http://schemas.microsoft.com/office/word/2015/wordml/symex" xmlns:wpg="http://schemas.microsoft.com/office/word/2010/wordprocessingGroup" xmlns:wpi="http://schemas.microsoft.com/office/word/2010/wordprocessingInk" xmlns:wne="http://schemas.microsoft.com/office/word/2006/wordml" xmlns:wps="http://schemas.microsoft.com/office/word/2010/wordprocessingShape" mc:Ignorable="w14 w15 w16se w16cid w16 w16cex w16sdtdh w16du wp14">
+<w:document xmlns:wpc="http://schemas.microsoft.com/office/word/2010/wordprocessingCanvas" xmlns:cx="http://schemas.microsoft.com/office/drawing/2014/chartex" xmlns:cx1="http://schemas.microsoft.com/office/drawing/2015/9/8/chartex" xmlns:cx2="http://schemas.microsoft.com/office/drawing/2015/10/21/chartex" xmlns:cx3="http://schemas.microsoft.com/office/drawing/2016/5/9/chartex" xmlns:cx4="http://schemas.microsoft.com/office/drawing/2016/5/10/chartex" xmlns:cx5="http://schemas.microsoft.com/office/drawing/2016/5/11/chartex" xmlns:cx6="http://schemas.microsoft.com/office/drawing/2016/5/12/chartex" xmlns:cx7="http://schemas.microsoft.com/office/drawing/2016/5/13/chartex" xmlns:cx8="http://schemas.microsoft.com/office/drawing/2016/5/14/chartex" xmlns:mc="http://schemas.openxmlformats.org/markup-compatibility/2006" xmlns:aink="http://schemas.microsoft.com/office/drawing/2016/ink" xmlns:am3d="http://schemas.microsoft.com/office/drawing/2017/model3d" xmlns:o="urn:schemas-microsoft-com:office:office" xmlns:oel="http://schemas.microsoft.com/office/2019/extlst" xmlns:r="http://schemas.openxmlformats.org/officeDocument/2006/relationships" xmlns:m="http://schemas.openxmlformats.org/officeDocument/2006/math" xmlns:v="urn:schemas-microsoft-com:vml" xmlns:wp14="http://schemas.microsoft.com/office/word/2010/wordprocessingDrawing" xmlns:wp="http://schemas.openxmlformats.org/drawingml/2006/wordprocessingDrawing" xmlns:w10="urn:schemas-microsoft-com:office:word" xmlns:w="http://schemas.openxmlformats.org/wordprocessingml/2006/main" xmlns:w14="http://schemas.microsoft.com/office/word/2010/wordml" xmlns:w15="http://schemas.microsoft.com/office/word/2012/wordml" xmlns:w16cex="http://schemas.microsoft.com/office/word/2018/wordml/cex" xmlns:w16cid="http://schemas.microsoft.com/office/word/2016/wordml/cid" xmlns:w16="http://schemas.microsoft.com/office/word/2018/wordml" xmlns:w16sdtdh="http://schemas.microsoft.com/office/word/2020/wordml/sdtdatahash" xmlns:w16se="http://schemas.microsoft.com/office/word/2015/wordml/symex" xmlns:wpg="http://schemas.microsoft.com/office/word/2010/wordprocessingGroup" xmlns:wpi="http://schemas.microsoft.com/office/word/2010/wordprocessingInk" xmlns:wne="http://schemas.microsoft.com/office/word/2006/wordml" xmlns:wps="http://schemas.microsoft.com/office/word/2010/wordprocessingShape" mc:Ignorable="w14 w15 w16se w16cid w16 w16cex w16sdtdh wp14">
   <w:body>
     <w:p>
       <w:pPr>
@@ -4384,8 +4384,577 @@
         <w:ind w:firstLine="0"/>
       </w:pPr>
       <w:r>
+        <w:t>&lt;START PART 2 PSEUDOCODE&gt;</w:t>
+      </w:r>
+    </w:p>
+    <w:p>
+      <w:pPr>
+        <w:ind w:firstLine="0"/>
+      </w:pPr>
+      <w:r>
         <w:lastRenderedPageBreak/>
-        <w:t>&lt;START PART 2 PSEUDOCODE&gt;</w:t>
+        <w:t>DEFINE BUFFER_SIZE as 12</w:t>
+      </w:r>
+    </w:p>
+    <w:p>
+      <w:pPr>
+        <w:ind w:firstLine="0"/>
+      </w:pPr>
+    </w:p>
+    <w:p>
+      <w:pPr>
+        <w:ind w:firstLine="0"/>
+      </w:pPr>
+      <w:r>
+        <w:t xml:space="preserve">DEFINE </w:t>
+      </w:r>
+      <w:proofErr w:type="gramStart"/>
+      <w:r>
+        <w:t>buffer[</w:t>
+      </w:r>
+      <w:proofErr w:type="gramEnd"/>
+      <w:r>
+        <w:t>BUFFER_SIZE]  // Circular buffer to store characters</w:t>
+      </w:r>
+    </w:p>
+    <w:p>
+      <w:pPr>
+        <w:ind w:firstLine="0"/>
+      </w:pPr>
+      <w:r>
+        <w:t xml:space="preserve">DEFINE count = </w:t>
+      </w:r>
+      <w:proofErr w:type="gramStart"/>
+      <w:r>
+        <w:t>0  /</w:t>
+      </w:r>
+      <w:proofErr w:type="gramEnd"/>
+      <w:r>
+        <w:t>/ Number of items in the buffer</w:t>
+      </w:r>
+    </w:p>
+    <w:p>
+      <w:pPr>
+        <w:ind w:firstLine="0"/>
+      </w:pPr>
+      <w:r>
+        <w:t xml:space="preserve">DEFINE in = </w:t>
+      </w:r>
+      <w:proofErr w:type="gramStart"/>
+      <w:r>
+        <w:t>0  /</w:t>
+      </w:r>
+      <w:proofErr w:type="gramEnd"/>
+      <w:r>
+        <w:t>/ Index for the producer to write</w:t>
+      </w:r>
+    </w:p>
+    <w:p>
+      <w:pPr>
+        <w:ind w:firstLine="0"/>
+      </w:pPr>
+      <w:r>
+        <w:t xml:space="preserve">DEFINE out = </w:t>
+      </w:r>
+      <w:proofErr w:type="gramStart"/>
+      <w:r>
+        <w:t>0  /</w:t>
+      </w:r>
+      <w:proofErr w:type="gramEnd"/>
+      <w:r>
+        <w:t>/ Index for the consumer to read</w:t>
+      </w:r>
+    </w:p>
+    <w:p>
+      <w:pPr>
+        <w:ind w:firstLine="0"/>
+      </w:pPr>
+      <w:r>
+        <w:t xml:space="preserve">DEFINE </w:t>
+      </w:r>
+      <w:proofErr w:type="spellStart"/>
+      <w:r>
+        <w:t>producer_finished</w:t>
+      </w:r>
+      <w:proofErr w:type="spellEnd"/>
+      <w:r>
+        <w:t xml:space="preserve"> = 0 // Flag to indicate producer finished</w:t>
+      </w:r>
+    </w:p>
+    <w:p>
+      <w:pPr>
+        <w:ind w:firstLine="0"/>
+      </w:pPr>
+    </w:p>
+    <w:p>
+      <w:pPr>
+        <w:ind w:firstLine="0"/>
+      </w:pPr>
+      <w:r>
+        <w:t xml:space="preserve">DEFINE </w:t>
+      </w:r>
+      <w:proofErr w:type="gramStart"/>
+      <w:r>
+        <w:t>mutex  /</w:t>
+      </w:r>
+      <w:proofErr w:type="gramEnd"/>
+      <w:r>
+        <w:t>/ Mutex for thread synchronization</w:t>
+      </w:r>
+    </w:p>
+    <w:p>
+      <w:pPr>
+        <w:ind w:firstLine="0"/>
+      </w:pPr>
+      <w:r>
+        <w:t xml:space="preserve">DEFINE </w:t>
+      </w:r>
+      <w:proofErr w:type="spellStart"/>
+      <w:r>
+        <w:t>cond_</w:t>
+      </w:r>
+      <w:proofErr w:type="gramStart"/>
+      <w:r>
+        <w:t>producer</w:t>
+      </w:r>
+      <w:proofErr w:type="spellEnd"/>
+      <w:r>
+        <w:t xml:space="preserve">  /</w:t>
+      </w:r>
+      <w:proofErr w:type="gramEnd"/>
+      <w:r>
+        <w:t>/ Condition variable for the producer</w:t>
+      </w:r>
+    </w:p>
+    <w:p>
+      <w:pPr>
+        <w:ind w:firstLine="0"/>
+      </w:pPr>
+      <w:r>
+        <w:t xml:space="preserve">DEFINE </w:t>
+      </w:r>
+      <w:proofErr w:type="spellStart"/>
+      <w:r>
+        <w:t>cond_</w:t>
+      </w:r>
+      <w:proofErr w:type="gramStart"/>
+      <w:r>
+        <w:t>consumer</w:t>
+      </w:r>
+      <w:proofErr w:type="spellEnd"/>
+      <w:r>
+        <w:t xml:space="preserve">  /</w:t>
+      </w:r>
+      <w:proofErr w:type="gramEnd"/>
+      <w:r>
+        <w:t>/ Condition variable for the consumer</w:t>
+      </w:r>
+    </w:p>
+    <w:p>
+      <w:pPr>
+        <w:ind w:firstLine="0"/>
+      </w:pPr>
+    </w:p>
+    <w:p>
+      <w:pPr>
+        <w:ind w:firstLine="0"/>
+      </w:pPr>
+      <w:r>
+        <w:t xml:space="preserve">DEFINE producer </w:t>
+      </w:r>
+      <w:proofErr w:type="gramStart"/>
+      <w:r>
+        <w:t>function</w:t>
+      </w:r>
+      <w:proofErr w:type="gramEnd"/>
+    </w:p>
+    <w:p>
+      <w:pPr>
+        <w:ind w:firstLine="0"/>
+      </w:pPr>
+      <w:r>
+        <w:t xml:space="preserve">    OPEN file for reading</w:t>
+      </w:r>
+    </w:p>
+    <w:p>
+      <w:pPr>
+        <w:ind w:firstLine="0"/>
+      </w:pPr>
+      <w:r>
+        <w:t xml:space="preserve">    WHILE NOT end of file</w:t>
+      </w:r>
+    </w:p>
+    <w:p>
+      <w:pPr>
+        <w:ind w:firstLine="0"/>
+      </w:pPr>
+      <w:r>
+        <w:t xml:space="preserve">        LOCK </w:t>
+      </w:r>
+      <w:proofErr w:type="gramStart"/>
+      <w:r>
+        <w:t>mutex</w:t>
+      </w:r>
+      <w:proofErr w:type="gramEnd"/>
+    </w:p>
+    <w:p>
+      <w:pPr>
+        <w:ind w:firstLine="0"/>
+      </w:pPr>
+      <w:r>
+        <w:t xml:space="preserve">        WHILE count is equal to BUFFER_SIZE</w:t>
+      </w:r>
+    </w:p>
+    <w:p>
+      <w:pPr>
+        <w:ind w:firstLine="0"/>
+      </w:pPr>
+      <w:r>
+        <w:t xml:space="preserve">            WAIT on </w:t>
+      </w:r>
+      <w:proofErr w:type="spellStart"/>
+      <w:r>
+        <w:t>cond_producer</w:t>
+      </w:r>
+      <w:proofErr w:type="spellEnd"/>
+      <w:r>
+        <w:t xml:space="preserve"> using </w:t>
+      </w:r>
+      <w:proofErr w:type="gramStart"/>
+      <w:r>
+        <w:t>mutex</w:t>
+      </w:r>
+      <w:proofErr w:type="gramEnd"/>
+    </w:p>
+    <w:p>
+      <w:pPr>
+        <w:ind w:firstLine="0"/>
+      </w:pPr>
+      <w:r>
+        <w:t xml:space="preserve">        WRITE character from file to buffer[in]</w:t>
+      </w:r>
+    </w:p>
+    <w:p>
+      <w:pPr>
+        <w:ind w:firstLine="0"/>
+      </w:pPr>
+      <w:r>
+        <w:t xml:space="preserve">        in = (in + 1) MOD BUFFER_SIZE</w:t>
+      </w:r>
+    </w:p>
+    <w:p>
+      <w:pPr>
+        <w:ind w:firstLine="0"/>
+      </w:pPr>
+      <w:r>
+        <w:t xml:space="preserve">        INCREMENT </w:t>
+      </w:r>
+      <w:proofErr w:type="gramStart"/>
+      <w:r>
+        <w:t>count</w:t>
+      </w:r>
+      <w:proofErr w:type="gramEnd"/>
+    </w:p>
+    <w:p>
+      <w:pPr>
+        <w:ind w:firstLine="0"/>
+      </w:pPr>
+      <w:r>
+        <w:t xml:space="preserve">        SIGNAL </w:t>
+      </w:r>
+      <w:proofErr w:type="spellStart"/>
+      <w:r>
+        <w:t>cond_</w:t>
+      </w:r>
+      <w:proofErr w:type="gramStart"/>
+      <w:r>
+        <w:t>consumer</w:t>
+      </w:r>
+      <w:proofErr w:type="spellEnd"/>
+      <w:proofErr w:type="gramEnd"/>
+    </w:p>
+    <w:p>
+      <w:pPr>
+        <w:ind w:firstLine="0"/>
+      </w:pPr>
+      <w:r>
+        <w:lastRenderedPageBreak/>
+        <w:t xml:space="preserve">        UNLOCK </w:t>
+      </w:r>
+      <w:proofErr w:type="gramStart"/>
+      <w:r>
+        <w:t>mutex</w:t>
+      </w:r>
+      <w:proofErr w:type="gramEnd"/>
+    </w:p>
+    <w:p>
+      <w:pPr>
+        <w:ind w:firstLine="0"/>
+      </w:pPr>
+      <w:r>
+        <w:t xml:space="preserve">    SET </w:t>
+      </w:r>
+      <w:proofErr w:type="spellStart"/>
+      <w:r>
+        <w:t>producer_finished</w:t>
+      </w:r>
+      <w:proofErr w:type="spellEnd"/>
+      <w:r>
+        <w:t xml:space="preserve"> to </w:t>
+      </w:r>
+      <w:proofErr w:type="gramStart"/>
+      <w:r>
+        <w:t>1</w:t>
+      </w:r>
+      <w:proofErr w:type="gramEnd"/>
+    </w:p>
+    <w:p>
+      <w:pPr>
+        <w:ind w:firstLine="0"/>
+      </w:pPr>
+      <w:r>
+        <w:t xml:space="preserve">    SIGNAL </w:t>
+      </w:r>
+      <w:proofErr w:type="spellStart"/>
+      <w:r>
+        <w:t>cond_</w:t>
+      </w:r>
+      <w:proofErr w:type="gramStart"/>
+      <w:r>
+        <w:t>consumer</w:t>
+      </w:r>
+      <w:proofErr w:type="spellEnd"/>
+      <w:proofErr w:type="gramEnd"/>
+    </w:p>
+    <w:p>
+      <w:pPr>
+        <w:ind w:firstLine="0"/>
+      </w:pPr>
+      <w:r>
+        <w:t xml:space="preserve">    CLOSE file</w:t>
+      </w:r>
+    </w:p>
+    <w:p>
+      <w:pPr>
+        <w:ind w:firstLine="0"/>
+      </w:pPr>
+    </w:p>
+    <w:p>
+      <w:pPr>
+        <w:ind w:firstLine="0"/>
+      </w:pPr>
+      <w:r>
+        <w:t xml:space="preserve">DEFINE consumer </w:t>
+      </w:r>
+      <w:proofErr w:type="gramStart"/>
+      <w:r>
+        <w:t>function</w:t>
+      </w:r>
+      <w:proofErr w:type="gramEnd"/>
+    </w:p>
+    <w:p>
+      <w:pPr>
+        <w:ind w:firstLine="0"/>
+      </w:pPr>
+      <w:r>
+        <w:t xml:space="preserve">    WHILE TRUE</w:t>
+      </w:r>
+    </w:p>
+    <w:p>
+      <w:pPr>
+        <w:ind w:firstLine="0"/>
+      </w:pPr>
+      <w:r>
+        <w:t xml:space="preserve">        LOCK </w:t>
+      </w:r>
+      <w:proofErr w:type="gramStart"/>
+      <w:r>
+        <w:t>mutex</w:t>
+      </w:r>
+      <w:proofErr w:type="gramEnd"/>
+    </w:p>
+    <w:p>
+      <w:pPr>
+        <w:ind w:firstLine="0"/>
+      </w:pPr>
+      <w:r>
+        <w:t xml:space="preserve">        WHILE count is equal to 0 AND NOT </w:t>
+      </w:r>
+      <w:proofErr w:type="spellStart"/>
+      <w:r>
+        <w:t>producer_finished</w:t>
+      </w:r>
+      <w:proofErr w:type="spellEnd"/>
+    </w:p>
+    <w:p>
+      <w:pPr>
+        <w:ind w:firstLine="0"/>
+      </w:pPr>
+      <w:r>
+        <w:t xml:space="preserve">            WAIT on </w:t>
+      </w:r>
+      <w:proofErr w:type="spellStart"/>
+      <w:r>
+        <w:t>cond_consumer</w:t>
+      </w:r>
+      <w:proofErr w:type="spellEnd"/>
+      <w:r>
+        <w:t xml:space="preserve"> using </w:t>
+      </w:r>
+      <w:proofErr w:type="gramStart"/>
+      <w:r>
+        <w:t>mutex</w:t>
+      </w:r>
+      <w:proofErr w:type="gramEnd"/>
+    </w:p>
+    <w:p>
+      <w:pPr>
+        <w:ind w:firstLine="0"/>
+      </w:pPr>
+      <w:r>
+        <w:t xml:space="preserve">        IF </w:t>
+      </w:r>
+      <w:proofErr w:type="spellStart"/>
+      <w:r>
+        <w:t>producer_finished</w:t>
+      </w:r>
+      <w:proofErr w:type="spellEnd"/>
+      <w:r>
+        <w:t xml:space="preserve"> AND count is equal to 0</w:t>
+      </w:r>
+    </w:p>
+    <w:p>
+      <w:pPr>
+        <w:ind w:firstLine="0"/>
+      </w:pPr>
+      <w:r>
+        <w:t xml:space="preserve">            UNLOCK </w:t>
+      </w:r>
+      <w:proofErr w:type="gramStart"/>
+      <w:r>
+        <w:t>mutex</w:t>
+      </w:r>
+      <w:proofErr w:type="gramEnd"/>
+    </w:p>
+    <w:p>
+      <w:pPr>
+        <w:ind w:firstLine="0"/>
+      </w:pPr>
+      <w:r>
+        <w:t xml:space="preserve">            BREAK</w:t>
+      </w:r>
+    </w:p>
+    <w:p>
+      <w:pPr>
+        <w:ind w:firstLine="0"/>
+      </w:pPr>
+      <w:r>
+        <w:t xml:space="preserve">        PRINT buffer[out]</w:t>
+      </w:r>
+    </w:p>
+    <w:p>
+      <w:pPr>
+        <w:ind w:firstLine="0"/>
+      </w:pPr>
+      <w:r>
+        <w:t xml:space="preserve">        out = (out + 1) MOD BUFFER_SIZE</w:t>
+      </w:r>
+    </w:p>
+    <w:p>
+      <w:pPr>
+        <w:ind w:firstLine="0"/>
+      </w:pPr>
+      <w:r>
+        <w:t xml:space="preserve">        DECREMENT </w:t>
+      </w:r>
+      <w:proofErr w:type="gramStart"/>
+      <w:r>
+        <w:t>count</w:t>
+      </w:r>
+      <w:proofErr w:type="gramEnd"/>
+    </w:p>
+    <w:p>
+      <w:pPr>
+        <w:ind w:firstLine="0"/>
+      </w:pPr>
+      <w:r>
+        <w:t xml:space="preserve">        SIGNAL </w:t>
+      </w:r>
+      <w:proofErr w:type="spellStart"/>
+      <w:r>
+        <w:t>cond_</w:t>
+      </w:r>
+      <w:proofErr w:type="gramStart"/>
+      <w:r>
+        <w:t>producer</w:t>
+      </w:r>
+      <w:proofErr w:type="spellEnd"/>
+      <w:proofErr w:type="gramEnd"/>
+    </w:p>
+    <w:p>
+      <w:pPr>
+        <w:ind w:firstLine="0"/>
+      </w:pPr>
+      <w:r>
+        <w:t xml:space="preserve">        UNLOCK </w:t>
+      </w:r>
+      <w:proofErr w:type="gramStart"/>
+      <w:r>
+        <w:t>mutex</w:t>
+      </w:r>
+      <w:proofErr w:type="gramEnd"/>
+    </w:p>
+    <w:p>
+      <w:pPr>
+        <w:ind w:firstLine="0"/>
+      </w:pPr>
+    </w:p>
+    <w:p>
+      <w:pPr>
+        <w:ind w:firstLine="0"/>
+      </w:pPr>
+      <w:r>
+        <w:t xml:space="preserve">CREATE producer </w:t>
+      </w:r>
+      <w:proofErr w:type="gramStart"/>
+      <w:r>
+        <w:t>thread</w:t>
+      </w:r>
+      <w:proofErr w:type="gramEnd"/>
+    </w:p>
+    <w:p>
+      <w:pPr>
+        <w:ind w:firstLine="0"/>
+      </w:pPr>
+      <w:r>
+        <w:t xml:space="preserve">CREATE consumer </w:t>
+      </w:r>
+      <w:proofErr w:type="gramStart"/>
+      <w:r>
+        <w:t>thread</w:t>
+      </w:r>
+      <w:proofErr w:type="gramEnd"/>
+    </w:p>
+    <w:p>
+      <w:pPr>
+        <w:ind w:firstLine="0"/>
+      </w:pPr>
+      <w:r>
+        <w:t xml:space="preserve">JOIN producer </w:t>
+      </w:r>
+      <w:proofErr w:type="gramStart"/>
+      <w:r>
+        <w:t>thread</w:t>
+      </w:r>
+      <w:proofErr w:type="gramEnd"/>
+    </w:p>
+    <w:p>
+      <w:pPr>
+        <w:ind w:firstLine="0"/>
+      </w:pPr>
+      <w:r>
+        <w:lastRenderedPageBreak/>
+        <w:t>JOIN consumer thread</w:t>
       </w:r>
       <w:r>
         <w:br/>
@@ -5054,7 +5623,7 @@
 </file>
 
 <file path=word/styles.xml><?xml version="1.0" encoding="utf-8"?>
-<w:styles xmlns:mc="http://schemas.openxmlformats.org/markup-compatibility/2006" xmlns:r="http://schemas.openxmlformats.org/officeDocument/2006/relationships" xmlns:w="http://schemas.openxmlformats.org/wordprocessingml/2006/main" xmlns:w14="http://schemas.microsoft.com/office/word/2010/wordml" xmlns:w15="http://schemas.microsoft.com/office/word/2012/wordml" xmlns:w16cex="http://schemas.microsoft.com/office/word/2018/wordml/cex" xmlns:w16cid="http://schemas.microsoft.com/office/word/2016/wordml/cid" xmlns:w16="http://schemas.microsoft.com/office/word/2018/wordml" xmlns:w16du="http://schemas.microsoft.com/office/word/2023/wordml/word16du" xmlns:w16sdtdh="http://schemas.microsoft.com/office/word/2020/wordml/sdtdatahash" xmlns:w16se="http://schemas.microsoft.com/office/word/2015/wordml/symex" mc:Ignorable="w14 w15 w16se w16cid w16 w16cex w16sdtdh w16du">
+<w:styles xmlns:mc="http://schemas.openxmlformats.org/markup-compatibility/2006" xmlns:r="http://schemas.openxmlformats.org/officeDocument/2006/relationships" xmlns:w="http://schemas.openxmlformats.org/wordprocessingml/2006/main" xmlns:w14="http://schemas.microsoft.com/office/word/2010/wordml" xmlns:w15="http://schemas.microsoft.com/office/word/2012/wordml" xmlns:w16cex="http://schemas.microsoft.com/office/word/2018/wordml/cex" xmlns:w16cid="http://schemas.microsoft.com/office/word/2016/wordml/cid" xmlns:w16="http://schemas.microsoft.com/office/word/2018/wordml" xmlns:w16sdtdh="http://schemas.microsoft.com/office/word/2020/wordml/sdtdatahash" xmlns:w16se="http://schemas.microsoft.com/office/word/2015/wordml/symex" mc:Ignorable="w14 w15 w16se w16cid w16 w16cex w16sdtdh">
   <w:docDefaults>
     <w:rPrDefault>
       <w:rPr>

</xml_diff>

<commit_message>
Adding data to writeup
</commit_message>
<xml_diff>
--- a/project-three/writeup-template.docx
+++ b/project-three/writeup-template.docx
@@ -4983,6 +4983,19 @@
       <w:r>
         <w:br/>
       </w:r>
+    </w:p>
+    <w:p>
+      <w:pPr>
+        <w:ind w:firstLine="0"/>
+      </w:pPr>
+      <w:r>
+        <w:t>list-</w:t>
+      </w:r>
+      <w:proofErr w:type="spellStart"/>
+      <w:r>
+        <w:t>forming.c</w:t>
+      </w:r>
+      <w:proofErr w:type="spellEnd"/>
     </w:p>
     <w:tbl>
       <w:tblPr>
@@ -4995,7 +5008,6 @@
         <w:gridCol w:w="1165"/>
         <w:gridCol w:w="990"/>
         <w:gridCol w:w="990"/>
-        <w:gridCol w:w="1024"/>
         <w:gridCol w:w="1018"/>
         <w:gridCol w:w="1040"/>
         <w:gridCol w:w="1040"/>
@@ -5038,19 +5050,6 @@
             </w:pPr>
             <w:r>
               <w:t>4</w:t>
-            </w:r>
-          </w:p>
-        </w:tc>
-        <w:tc>
-          <w:tcPr>
-            <w:tcW w:w="1024" w:type="dxa"/>
-          </w:tcPr>
-          <w:p>
-            <w:pPr>
-              <w:ind w:firstLine="0"/>
-            </w:pPr>
-            <w:r>
-              <w:t>6</w:t>
             </w:r>
           </w:p>
         </w:tc>
@@ -5129,6 +5128,9 @@
             <w:pPr>
               <w:ind w:firstLine="0"/>
             </w:pPr>
+            <w:r>
+              <w:t>420</w:t>
+            </w:r>
           </w:p>
         </w:tc>
         <w:tc>
@@ -5139,16 +5141,9 @@
             <w:pPr>
               <w:ind w:firstLine="0"/>
             </w:pPr>
-          </w:p>
-        </w:tc>
-        <w:tc>
-          <w:tcPr>
-            <w:tcW w:w="1024" w:type="dxa"/>
-          </w:tcPr>
-          <w:p>
-            <w:pPr>
-              <w:ind w:firstLine="0"/>
-            </w:pPr>
+            <w:r>
+              <w:t>1092</w:t>
+            </w:r>
           </w:p>
         </w:tc>
         <w:tc>
@@ -5159,6 +5154,9 @@
             <w:pPr>
               <w:ind w:firstLine="0"/>
             </w:pPr>
+            <w:r>
+              <w:t>2443</w:t>
+            </w:r>
           </w:p>
         </w:tc>
         <w:tc>
@@ -5169,6 +5167,9 @@
             <w:pPr>
               <w:ind w:firstLine="0"/>
             </w:pPr>
+            <w:r>
+              <w:t>4296</w:t>
+            </w:r>
           </w:p>
         </w:tc>
         <w:tc>
@@ -5179,6 +5180,9 @@
             <w:pPr>
               <w:ind w:firstLine="0"/>
             </w:pPr>
+            <w:r>
+              <w:t>10154</w:t>
+            </w:r>
           </w:p>
         </w:tc>
         <w:tc>
@@ -5189,6 +5193,9 @@
             <w:pPr>
               <w:ind w:firstLine="0"/>
             </w:pPr>
+            <w:r>
+              <w:t>15429</w:t>
+            </w:r>
           </w:p>
         </w:tc>
       </w:tr>
@@ -5214,6 +5221,9 @@
             <w:pPr>
               <w:ind w:firstLine="0"/>
             </w:pPr>
+            <w:r>
+              <w:t>499</w:t>
+            </w:r>
           </w:p>
         </w:tc>
         <w:tc>
@@ -5224,16 +5234,9 @@
             <w:pPr>
               <w:ind w:firstLine="0"/>
             </w:pPr>
-          </w:p>
-        </w:tc>
-        <w:tc>
-          <w:tcPr>
-            <w:tcW w:w="1024" w:type="dxa"/>
-          </w:tcPr>
-          <w:p>
-            <w:pPr>
-              <w:ind w:firstLine="0"/>
-            </w:pPr>
+            <w:r>
+              <w:t>1391</w:t>
+            </w:r>
           </w:p>
         </w:tc>
         <w:tc>
@@ -5244,6 +5247,9 @@
             <w:pPr>
               <w:ind w:firstLine="0"/>
             </w:pPr>
+            <w:r>
+              <w:t>3368</w:t>
+            </w:r>
           </w:p>
         </w:tc>
         <w:tc>
@@ -5254,6 +5260,9 @@
             <w:pPr>
               <w:ind w:firstLine="0"/>
             </w:pPr>
+            <w:r>
+              <w:t>4968</w:t>
+            </w:r>
           </w:p>
         </w:tc>
         <w:tc>
@@ -5264,6 +5273,9 @@
             <w:pPr>
               <w:ind w:firstLine="0"/>
             </w:pPr>
+            <w:r>
+              <w:t>14804</w:t>
+            </w:r>
           </w:p>
         </w:tc>
         <w:tc>
@@ -5274,6 +5286,9 @@
             <w:pPr>
               <w:ind w:firstLine="0"/>
             </w:pPr>
+            <w:r>
+              <w:t>18098</w:t>
+            </w:r>
           </w:p>
         </w:tc>
       </w:tr>
@@ -5299,6 +5314,9 @@
             <w:pPr>
               <w:ind w:firstLine="0"/>
             </w:pPr>
+            <w:r>
+              <w:t>1071</w:t>
+            </w:r>
           </w:p>
         </w:tc>
         <w:tc>
@@ -5309,16 +5327,9 @@
             <w:pPr>
               <w:ind w:firstLine="0"/>
             </w:pPr>
-          </w:p>
-        </w:tc>
-        <w:tc>
-          <w:tcPr>
-            <w:tcW w:w="1024" w:type="dxa"/>
-          </w:tcPr>
-          <w:p>
-            <w:pPr>
-              <w:ind w:firstLine="0"/>
-            </w:pPr>
+            <w:r>
+              <w:t>3904</w:t>
+            </w:r>
           </w:p>
         </w:tc>
         <w:tc>
@@ -5329,6 +5340,9 @@
             <w:pPr>
               <w:ind w:firstLine="0"/>
             </w:pPr>
+            <w:r>
+              <w:t>4074</w:t>
+            </w:r>
           </w:p>
         </w:tc>
         <w:tc>
@@ -5339,6 +5353,9 @@
             <w:pPr>
               <w:ind w:firstLine="0"/>
             </w:pPr>
+            <w:r>
+              <w:t>8327</w:t>
+            </w:r>
           </w:p>
         </w:tc>
         <w:tc>
@@ -5349,6 +5366,9 @@
             <w:pPr>
               <w:ind w:firstLine="0"/>
             </w:pPr>
+            <w:r>
+              <w:t>18859</w:t>
+            </w:r>
           </w:p>
         </w:tc>
         <w:tc>
@@ -5359,6 +5379,102 @@
             <w:pPr>
               <w:ind w:firstLine="0"/>
             </w:pPr>
+            <w:r>
+              <w:t>59812</w:t>
+            </w:r>
+          </w:p>
+        </w:tc>
+      </w:tr>
+      <w:tr>
+        <w:tc>
+          <w:tcPr>
+            <w:tcW w:w="1165" w:type="dxa"/>
+          </w:tcPr>
+          <w:p>
+            <w:pPr>
+              <w:ind w:firstLine="0"/>
+            </w:pPr>
+            <w:r>
+              <w:t>1600</w:t>
+            </w:r>
+          </w:p>
+        </w:tc>
+        <w:tc>
+          <w:tcPr>
+            <w:tcW w:w="990" w:type="dxa"/>
+          </w:tcPr>
+          <w:p>
+            <w:pPr>
+              <w:ind w:firstLine="0"/>
+            </w:pPr>
+            <w:r>
+              <w:t>1666</w:t>
+            </w:r>
+          </w:p>
+        </w:tc>
+        <w:tc>
+          <w:tcPr>
+            <w:tcW w:w="990" w:type="dxa"/>
+          </w:tcPr>
+          <w:p>
+            <w:pPr>
+              <w:ind w:firstLine="0"/>
+            </w:pPr>
+            <w:r>
+              <w:t>4932</w:t>
+            </w:r>
+          </w:p>
+        </w:tc>
+        <w:tc>
+          <w:tcPr>
+            <w:tcW w:w="1018" w:type="dxa"/>
+          </w:tcPr>
+          <w:p>
+            <w:pPr>
+              <w:ind w:firstLine="0"/>
+            </w:pPr>
+            <w:r>
+              <w:t>7631</w:t>
+            </w:r>
+          </w:p>
+        </w:tc>
+        <w:tc>
+          <w:tcPr>
+            <w:tcW w:w="1040" w:type="dxa"/>
+          </w:tcPr>
+          <w:p>
+            <w:pPr>
+              <w:ind w:firstLine="0"/>
+            </w:pPr>
+            <w:r>
+              <w:t>21358</w:t>
+            </w:r>
+          </w:p>
+        </w:tc>
+        <w:tc>
+          <w:tcPr>
+            <w:tcW w:w="1040" w:type="dxa"/>
+          </w:tcPr>
+          <w:p>
+            <w:pPr>
+              <w:ind w:firstLine="0"/>
+            </w:pPr>
+            <w:r>
+              <w:t>52955</w:t>
+            </w:r>
+          </w:p>
+        </w:tc>
+        <w:tc>
+          <w:tcPr>
+            <w:tcW w:w="997" w:type="dxa"/>
+          </w:tcPr>
+          <w:p>
+            <w:pPr>
+              <w:ind w:firstLine="0"/>
+            </w:pPr>
+            <w:r>
+              <w:t>92142</w:t>
+            </w:r>
           </w:p>
         </w:tc>
       </w:tr>
@@ -5372,7 +5488,511 @@
       <w:pPr>
         <w:ind w:firstLine="0"/>
       </w:pPr>
-      <w:r>
+      <w:proofErr w:type="spellStart"/>
+      <w:r>
+        <w:t>my</w:t>
+      </w:r>
+      <w:r>
+        <w:t>list-forming.c</w:t>
+      </w:r>
+      <w:proofErr w:type="spellEnd"/>
+      <w:r>
+        <w:t xml:space="preserve"> (local list of k nodes version)</w:t>
+      </w:r>
+    </w:p>
+    <w:tbl>
+      <w:tblPr>
+        <w:tblStyle w:val="TableGrid"/>
+        <w:tblW w:w="0" w:type="auto"/>
+        <w:tblLook w:val="04A0" w:firstRow="1" w:lastRow="0" w:firstColumn="1" w:lastColumn="0" w:noHBand="0" w:noVBand="1"/>
+        <w:tblCaption w:val="K VS NUM THREADS"/>
+      </w:tblPr>
+      <w:tblGrid>
+        <w:gridCol w:w="1165"/>
+        <w:gridCol w:w="990"/>
+        <w:gridCol w:w="990"/>
+        <w:gridCol w:w="1018"/>
+        <w:gridCol w:w="1040"/>
+        <w:gridCol w:w="1040"/>
+        <w:gridCol w:w="997"/>
+      </w:tblGrid>
+      <w:tr>
+        <w:tc>
+          <w:tcPr>
+            <w:tcW w:w="1165" w:type="dxa"/>
+          </w:tcPr>
+          <w:p>
+            <w:pPr>
+              <w:ind w:firstLine="0"/>
+            </w:pPr>
+            <w:r>
+              <w:t>K vs Num Threads</w:t>
+            </w:r>
+          </w:p>
+        </w:tc>
+        <w:tc>
+          <w:tcPr>
+            <w:tcW w:w="990" w:type="dxa"/>
+          </w:tcPr>
+          <w:p>
+            <w:pPr>
+              <w:ind w:firstLine="0"/>
+            </w:pPr>
+            <w:r>
+              <w:t>2</w:t>
+            </w:r>
+          </w:p>
+        </w:tc>
+        <w:tc>
+          <w:tcPr>
+            <w:tcW w:w="990" w:type="dxa"/>
+          </w:tcPr>
+          <w:p>
+            <w:pPr>
+              <w:ind w:firstLine="0"/>
+            </w:pPr>
+            <w:r>
+              <w:t>4</w:t>
+            </w:r>
+          </w:p>
+        </w:tc>
+        <w:tc>
+          <w:tcPr>
+            <w:tcW w:w="1018" w:type="dxa"/>
+          </w:tcPr>
+          <w:p>
+            <w:pPr>
+              <w:ind w:firstLine="0"/>
+            </w:pPr>
+            <w:r>
+              <w:t>8</w:t>
+            </w:r>
+          </w:p>
+        </w:tc>
+        <w:tc>
+          <w:tcPr>
+            <w:tcW w:w="1040" w:type="dxa"/>
+          </w:tcPr>
+          <w:p>
+            <w:pPr>
+              <w:ind w:firstLine="0"/>
+            </w:pPr>
+            <w:r>
+              <w:t>16</w:t>
+            </w:r>
+          </w:p>
+        </w:tc>
+        <w:tc>
+          <w:tcPr>
+            <w:tcW w:w="1040" w:type="dxa"/>
+          </w:tcPr>
+          <w:p>
+            <w:pPr>
+              <w:ind w:firstLine="0"/>
+            </w:pPr>
+            <w:r>
+              <w:t>32</w:t>
+            </w:r>
+          </w:p>
+        </w:tc>
+        <w:tc>
+          <w:tcPr>
+            <w:tcW w:w="997" w:type="dxa"/>
+          </w:tcPr>
+          <w:p>
+            <w:pPr>
+              <w:ind w:firstLine="0"/>
+            </w:pPr>
+            <w:r>
+              <w:t>64</w:t>
+            </w:r>
+          </w:p>
+        </w:tc>
+      </w:tr>
+      <w:tr>
+        <w:tc>
+          <w:tcPr>
+            <w:tcW w:w="1165" w:type="dxa"/>
+          </w:tcPr>
+          <w:p>
+            <w:pPr>
+              <w:ind w:firstLine="0"/>
+            </w:pPr>
+            <w:r>
+              <w:t>200</w:t>
+            </w:r>
+          </w:p>
+        </w:tc>
+        <w:tc>
+          <w:tcPr>
+            <w:tcW w:w="990" w:type="dxa"/>
+          </w:tcPr>
+          <w:p>
+            <w:pPr>
+              <w:ind w:firstLine="0"/>
+            </w:pPr>
+            <w:r>
+              <w:t>418</w:t>
+            </w:r>
+          </w:p>
+        </w:tc>
+        <w:tc>
+          <w:tcPr>
+            <w:tcW w:w="990" w:type="dxa"/>
+          </w:tcPr>
+          <w:p>
+            <w:pPr>
+              <w:ind w:firstLine="0"/>
+            </w:pPr>
+            <w:r>
+              <w:t>569</w:t>
+            </w:r>
+          </w:p>
+        </w:tc>
+        <w:tc>
+          <w:tcPr>
+            <w:tcW w:w="1018" w:type="dxa"/>
+          </w:tcPr>
+          <w:p>
+            <w:pPr>
+              <w:ind w:firstLine="0"/>
+            </w:pPr>
+            <w:r>
+              <w:t>2307</w:t>
+            </w:r>
+          </w:p>
+        </w:tc>
+        <w:tc>
+          <w:tcPr>
+            <w:tcW w:w="1040" w:type="dxa"/>
+          </w:tcPr>
+          <w:p>
+            <w:pPr>
+              <w:ind w:firstLine="0"/>
+            </w:pPr>
+            <w:r>
+              <w:t>3138</w:t>
+            </w:r>
+          </w:p>
+        </w:tc>
+        <w:tc>
+          <w:tcPr>
+            <w:tcW w:w="1040" w:type="dxa"/>
+          </w:tcPr>
+          <w:p>
+            <w:pPr>
+              <w:ind w:firstLine="0"/>
+            </w:pPr>
+            <w:r>
+              <w:t>6102</w:t>
+            </w:r>
+          </w:p>
+        </w:tc>
+        <w:tc>
+          <w:tcPr>
+            <w:tcW w:w="997" w:type="dxa"/>
+          </w:tcPr>
+          <w:p>
+            <w:pPr>
+              <w:ind w:firstLine="0"/>
+            </w:pPr>
+            <w:r>
+              <w:t>13359</w:t>
+            </w:r>
+          </w:p>
+        </w:tc>
+      </w:tr>
+      <w:tr>
+        <w:tc>
+          <w:tcPr>
+            <w:tcW w:w="1165" w:type="dxa"/>
+          </w:tcPr>
+          <w:p>
+            <w:pPr>
+              <w:ind w:firstLine="0"/>
+            </w:pPr>
+            <w:r>
+              <w:t>400</w:t>
+            </w:r>
+          </w:p>
+        </w:tc>
+        <w:tc>
+          <w:tcPr>
+            <w:tcW w:w="990" w:type="dxa"/>
+          </w:tcPr>
+          <w:p>
+            <w:pPr>
+              <w:ind w:firstLine="0"/>
+            </w:pPr>
+            <w:r>
+              <w:t>451</w:t>
+            </w:r>
+          </w:p>
+        </w:tc>
+        <w:tc>
+          <w:tcPr>
+            <w:tcW w:w="990" w:type="dxa"/>
+          </w:tcPr>
+          <w:p>
+            <w:pPr>
+              <w:ind w:firstLine="0"/>
+            </w:pPr>
+            <w:r>
+              <w:t>585</w:t>
+            </w:r>
+          </w:p>
+        </w:tc>
+        <w:tc>
+          <w:tcPr>
+            <w:tcW w:w="1018" w:type="dxa"/>
+          </w:tcPr>
+          <w:p>
+            <w:pPr>
+              <w:ind w:firstLine="0"/>
+            </w:pPr>
+            <w:r>
+              <w:t>1305</w:t>
+            </w:r>
+          </w:p>
+        </w:tc>
+        <w:tc>
+          <w:tcPr>
+            <w:tcW w:w="1040" w:type="dxa"/>
+          </w:tcPr>
+          <w:p>
+            <w:pPr>
+              <w:ind w:firstLine="0"/>
+            </w:pPr>
+            <w:r>
+              <w:t>3480</w:t>
+            </w:r>
+          </w:p>
+        </w:tc>
+        <w:tc>
+          <w:tcPr>
+            <w:tcW w:w="1040" w:type="dxa"/>
+          </w:tcPr>
+          <w:p>
+            <w:pPr>
+              <w:ind w:firstLine="0"/>
+            </w:pPr>
+            <w:r>
+              <w:t>6228</w:t>
+            </w:r>
+          </w:p>
+        </w:tc>
+        <w:tc>
+          <w:tcPr>
+            <w:tcW w:w="997" w:type="dxa"/>
+          </w:tcPr>
+          <w:p>
+            <w:pPr>
+              <w:ind w:firstLine="0"/>
+            </w:pPr>
+            <w:r>
+              <w:t>17219</w:t>
+            </w:r>
+          </w:p>
+        </w:tc>
+      </w:tr>
+      <w:tr>
+        <w:tc>
+          <w:tcPr>
+            <w:tcW w:w="1165" w:type="dxa"/>
+          </w:tcPr>
+          <w:p>
+            <w:pPr>
+              <w:ind w:firstLine="0"/>
+            </w:pPr>
+            <w:r>
+              <w:t>800</w:t>
+            </w:r>
+          </w:p>
+        </w:tc>
+        <w:tc>
+          <w:tcPr>
+            <w:tcW w:w="990" w:type="dxa"/>
+          </w:tcPr>
+          <w:p>
+            <w:pPr>
+              <w:ind w:firstLine="0"/>
+            </w:pPr>
+            <w:r>
+              <w:t>424</w:t>
+            </w:r>
+          </w:p>
+        </w:tc>
+        <w:tc>
+          <w:tcPr>
+            <w:tcW w:w="990" w:type="dxa"/>
+          </w:tcPr>
+          <w:p>
+            <w:pPr>
+              <w:ind w:firstLine="0"/>
+            </w:pPr>
+            <w:r>
+              <w:t>775</w:t>
+            </w:r>
+          </w:p>
+        </w:tc>
+        <w:tc>
+          <w:tcPr>
+            <w:tcW w:w="1018" w:type="dxa"/>
+          </w:tcPr>
+          <w:p>
+            <w:pPr>
+              <w:ind w:firstLine="0"/>
+            </w:pPr>
+            <w:r>
+              <w:t>1567</w:t>
+            </w:r>
+          </w:p>
+        </w:tc>
+        <w:tc>
+          <w:tcPr>
+            <w:tcW w:w="1040" w:type="dxa"/>
+          </w:tcPr>
+          <w:p>
+            <w:pPr>
+              <w:ind w:firstLine="0"/>
+            </w:pPr>
+            <w:r>
+              <w:t>5138</w:t>
+            </w:r>
+          </w:p>
+        </w:tc>
+        <w:tc>
+          <w:tcPr>
+            <w:tcW w:w="1040" w:type="dxa"/>
+          </w:tcPr>
+          <w:p>
+            <w:pPr>
+              <w:ind w:firstLine="0"/>
+            </w:pPr>
+            <w:r>
+              <w:t>9487</w:t>
+            </w:r>
+          </w:p>
+        </w:tc>
+        <w:tc>
+          <w:tcPr>
+            <w:tcW w:w="997" w:type="dxa"/>
+          </w:tcPr>
+          <w:p>
+            <w:pPr>
+              <w:ind w:firstLine="0"/>
+            </w:pPr>
+            <w:r>
+              <w:t>18665</w:t>
+            </w:r>
+          </w:p>
+        </w:tc>
+      </w:tr>
+      <w:tr>
+        <w:tc>
+          <w:tcPr>
+            <w:tcW w:w="1165" w:type="dxa"/>
+          </w:tcPr>
+          <w:p>
+            <w:pPr>
+              <w:ind w:firstLine="0"/>
+            </w:pPr>
+            <w:r>
+              <w:t>1600</w:t>
+            </w:r>
+          </w:p>
+        </w:tc>
+        <w:tc>
+          <w:tcPr>
+            <w:tcW w:w="990" w:type="dxa"/>
+          </w:tcPr>
+          <w:p>
+            <w:pPr>
+              <w:ind w:firstLine="0"/>
+            </w:pPr>
+            <w:r>
+              <w:t>614</w:t>
+            </w:r>
+          </w:p>
+        </w:tc>
+        <w:tc>
+          <w:tcPr>
+            <w:tcW w:w="990" w:type="dxa"/>
+          </w:tcPr>
+          <w:p>
+            <w:pPr>
+              <w:ind w:firstLine="0"/>
+            </w:pPr>
+            <w:r>
+              <w:t>746</w:t>
+            </w:r>
+          </w:p>
+        </w:tc>
+        <w:tc>
+          <w:tcPr>
+            <w:tcW w:w="1018" w:type="dxa"/>
+          </w:tcPr>
+          <w:p>
+            <w:pPr>
+              <w:ind w:firstLine="0"/>
+            </w:pPr>
+            <w:r>
+              <w:t>2704</w:t>
+            </w:r>
+          </w:p>
+        </w:tc>
+        <w:tc>
+          <w:tcPr>
+            <w:tcW w:w="1040" w:type="dxa"/>
+          </w:tcPr>
+          <w:p>
+            <w:pPr>
+              <w:ind w:firstLine="0"/>
+            </w:pPr>
+            <w:r>
+              <w:t>5853</w:t>
+            </w:r>
+          </w:p>
+        </w:tc>
+        <w:tc>
+          <w:tcPr>
+            <w:tcW w:w="1040" w:type="dxa"/>
+          </w:tcPr>
+          <w:p>
+            <w:pPr>
+              <w:ind w:firstLine="0"/>
+            </w:pPr>
+            <w:r>
+              <w:t>18108</w:t>
+            </w:r>
+          </w:p>
+        </w:tc>
+        <w:tc>
+          <w:tcPr>
+            <w:tcW w:w="997" w:type="dxa"/>
+          </w:tcPr>
+          <w:p>
+            <w:pPr>
+              <w:ind w:firstLine="0"/>
+            </w:pPr>
+            <w:r>
+              <w:t>46652</w:t>
+            </w:r>
+          </w:p>
+        </w:tc>
+      </w:tr>
+    </w:tbl>
+    <w:p>
+      <w:pPr>
+        <w:ind w:firstLine="0"/>
+      </w:pPr>
+    </w:p>
+    <w:p>
+      <w:pPr>
+        <w:ind w:firstLine="0"/>
+      </w:pPr>
+      <w:r>
+        <w:lastRenderedPageBreak/>
         <w:t>&lt;END PART 3 ANALYSIS&gt;</w:t>
       </w:r>
     </w:p>
@@ -5441,107 +6061,107 @@
         <w:rPr>
           <w:highlight w:val="green"/>
         </w:rPr>
-        <w:t xml:space="preserve"> Do you feel as though you put forth your best efforts? Did your team function well as a group? If not, please share in which ways with the instructor, not in the conclusion of this report. Students who do not </w:t>
-      </w:r>
+        <w:t xml:space="preserve"> Do you feel as though you put forth your best efforts? Did your team function well as a group? If not, please share in which ways with the instructor, not in the conclusion of this report. Students who do not participate in group projects may submit a single submission that they created by themselves – it cannot be the same submission the group you are assigned to submitted if you did not participate in the group work.</w:t>
+      </w:r>
+      <w:r>
+        <w:t xml:space="preserve"> </w:t>
+      </w:r>
+    </w:p>
+    <w:p>
+      <w:pPr>
+        <w:pStyle w:val="Heading1"/>
+        <w:ind w:firstLine="0"/>
+      </w:pPr>
+      <w:r>
+        <w:rPr>
+          <w:highlight w:val="yellow"/>
+        </w:rPr>
+        <w:t>Lessons Learned</w:t>
+      </w:r>
+    </w:p>
+    <w:p>
       <w:r>
         <w:rPr>
           <w:highlight w:val="green"/>
         </w:rPr>
+        <w:t xml:space="preserve">You are not confined to the following </w:t>
+      </w:r>
+      <w:proofErr w:type="gramStart"/>
+      <w:r>
+        <w:rPr>
+          <w:highlight w:val="green"/>
+        </w:rPr>
+        <w:t>prompts,</w:t>
+      </w:r>
+      <w:proofErr w:type="gramEnd"/>
+      <w:r>
+        <w:rPr>
+          <w:highlight w:val="green"/>
+        </w:rPr>
+        <w:t xml:space="preserve"> they are examples of the types of questions you might ponder while determining what your lessons learned were. Each team member can submit a separate “Lessons Learned” section to the </w:t>
+      </w:r>
+      <w:proofErr w:type="spellStart"/>
+      <w:r>
+        <w:rPr>
+          <w:highlight w:val="green"/>
+        </w:rPr>
+        <w:t>dropbox</w:t>
+      </w:r>
+      <w:proofErr w:type="spellEnd"/>
+      <w:r>
+        <w:rPr>
+          <w:highlight w:val="green"/>
+        </w:rPr>
+        <w:t xml:space="preserve"> in Canvas, or each student can paste a paragraph response in this document. </w:t>
+      </w:r>
+      <w:r>
+        <w:rPr>
+          <w:highlight w:val="green"/>
+        </w:rPr>
+        <w:t xml:space="preserve">Were you able to complete the project basically the first time through with little to no errors? Describe how you utilized the hints (if you needed to)? </w:t>
+      </w:r>
+      <w:r>
+        <w:rPr>
+          <w:highlight w:val="green"/>
+        </w:rPr>
+        <w:t>Describe which part of the project you learned the most from, what you learned, and how you feel it could benefit you someday in the future</w:t>
+      </w:r>
+      <w:r>
+        <w:rPr>
+          <w:highlight w:val="green"/>
+        </w:rPr>
+        <w:t>.</w:t>
+      </w:r>
+      <w:r>
+        <w:rPr>
+          <w:highlight w:val="green"/>
+        </w:rPr>
+        <w:t xml:space="preserve"> Can you relate it to a potential career you may choose?</w:t>
+      </w:r>
+      <w:r>
+        <w:rPr>
+          <w:highlight w:val="green"/>
+        </w:rPr>
+        <w:t xml:space="preserve"> </w:t>
+      </w:r>
+      <w:r>
+        <w:rPr>
+          <w:highlight w:val="green"/>
+        </w:rPr>
+        <w:t xml:space="preserve"> </w:t>
+      </w:r>
+      <w:r>
+        <w:rPr>
+          <w:highlight w:val="green"/>
+        </w:rPr>
+        <w:t xml:space="preserve">How did completing this project contribute to your </w:t>
+      </w:r>
+      <w:r>
+        <w:rPr>
+          <w:highlight w:val="green"/>
+        </w:rPr>
         <w:lastRenderedPageBreak/>
-        <w:t>participate in group projects may submit a single submission that they created by themselves – it cannot be the same submission the group you are assigned to submitted if you did not participate in the group work.</w:t>
-      </w:r>
-      <w:r>
-        <w:t xml:space="preserve"> </w:t>
-      </w:r>
-    </w:p>
-    <w:p>
-      <w:pPr>
-        <w:pStyle w:val="Heading1"/>
-        <w:ind w:firstLine="0"/>
-      </w:pPr>
-      <w:r>
-        <w:rPr>
-          <w:highlight w:val="yellow"/>
-        </w:rPr>
-        <w:t>Lessons Learned</w:t>
-      </w:r>
-    </w:p>
-    <w:p>
-      <w:r>
-        <w:rPr>
-          <w:highlight w:val="green"/>
-        </w:rPr>
-        <w:t xml:space="preserve">You are not confined to the following </w:t>
-      </w:r>
-      <w:proofErr w:type="gramStart"/>
-      <w:r>
-        <w:rPr>
-          <w:highlight w:val="green"/>
-        </w:rPr>
-        <w:t>prompts,</w:t>
-      </w:r>
-      <w:proofErr w:type="gramEnd"/>
-      <w:r>
-        <w:rPr>
-          <w:highlight w:val="green"/>
-        </w:rPr>
-        <w:t xml:space="preserve"> they are examples of the types of questions you might ponder while determining what your lessons learned were. Each team member can submit a separate “Lessons Learned” section to the </w:t>
-      </w:r>
-      <w:proofErr w:type="spellStart"/>
-      <w:r>
-        <w:rPr>
-          <w:highlight w:val="green"/>
-        </w:rPr>
-        <w:t>dropbox</w:t>
-      </w:r>
-      <w:proofErr w:type="spellEnd"/>
-      <w:r>
-        <w:rPr>
-          <w:highlight w:val="green"/>
-        </w:rPr>
-        <w:t xml:space="preserve"> in Canvas, or each student can paste a paragraph response in this document. </w:t>
-      </w:r>
-      <w:r>
-        <w:rPr>
-          <w:highlight w:val="green"/>
-        </w:rPr>
-        <w:t xml:space="preserve">Were you able to complete the project basically the first time through with little to no errors? Describe how you utilized the hints (if you needed to)? </w:t>
-      </w:r>
-      <w:r>
-        <w:rPr>
-          <w:highlight w:val="green"/>
-        </w:rPr>
-        <w:t>Describe which part of the project you learned the most from, what you learned, and how you feel it could benefit you someday in the future</w:t>
-      </w:r>
-      <w:r>
-        <w:rPr>
-          <w:highlight w:val="green"/>
-        </w:rPr>
-        <w:t>.</w:t>
-      </w:r>
-      <w:r>
-        <w:rPr>
-          <w:highlight w:val="green"/>
-        </w:rPr>
-        <w:t xml:space="preserve"> Can you relate it to a potential career you may choose?</w:t>
-      </w:r>
-      <w:r>
-        <w:rPr>
-          <w:highlight w:val="green"/>
-        </w:rPr>
-        <w:t xml:space="preserve"> </w:t>
-      </w:r>
-      <w:r>
-        <w:rPr>
-          <w:highlight w:val="green"/>
-        </w:rPr>
-        <w:t xml:space="preserve"> </w:t>
-      </w:r>
-      <w:r>
-        <w:rPr>
-          <w:highlight w:val="green"/>
-        </w:rPr>
-        <w:t xml:space="preserve">How did completing this project contribute to your knowledge of how computing and </w:t>
+        <w:t xml:space="preserve">knowledge of how computing and </w:t>
       </w:r>
       <w:r>
         <w:rPr>

</xml_diff>